<commit_message>
adding form in frontend
</commit_message>
<xml_diff>
--- a/Application_Design.docx
+++ b/Application_Design.docx
@@ -50,7 +50,7 @@
                         <pic:cNvPicPr/>
                       </pic:nvPicPr>
                       <pic:blipFill>
-                        <a:blip r:embed="rId7" cstate="print">
+                        <a:blip r:embed="rId9" cstate="print">
                           <a:duotone>
                             <a:schemeClr val="accent1">
                               <a:shade val="45000"/>
@@ -206,26 +206,73 @@
               <w:noProof/>
               <w:color w:val="4472C4" w:themeColor="accent1"/>
             </w:rPr>
+            <w:drawing>
+              <wp:inline distT="0" distB="0" distL="0" distR="0" wp14:anchorId="45E9BDA6" wp14:editId="367097DC">
+                <wp:extent cx="758952" cy="478932"/>
+                <wp:effectExtent l="0" t="0" r="3175" b="0"/>
+                <wp:docPr id="144" name="Picture 144"/>
+                <wp:cNvGraphicFramePr>
+                  <a:graphicFrameLocks xmlns:a="http://schemas.openxmlformats.org/drawingml/2006/main" noChangeAspect="1"/>
+                </wp:cNvGraphicFramePr>
+                <a:graphic xmlns:a="http://schemas.openxmlformats.org/drawingml/2006/main">
+                  <a:graphicData uri="http://schemas.openxmlformats.org/drawingml/2006/picture">
+                    <pic:pic xmlns:pic="http://schemas.openxmlformats.org/drawingml/2006/picture">
+                      <pic:nvPicPr>
+                        <pic:cNvPr id="9" name="roco bottom.png"/>
+                        <pic:cNvPicPr/>
+                      </pic:nvPicPr>
+                      <pic:blipFill>
+                        <a:blip r:embed="rId10" cstate="print">
+                          <a:duotone>
+                            <a:schemeClr val="accent1">
+                              <a:shade val="45000"/>
+                              <a:satMod val="135000"/>
+                            </a:schemeClr>
+                            <a:prstClr val="white"/>
+                          </a:duotone>
+                          <a:extLst>
+                            <a:ext uri="{28A0092B-C50C-407E-A947-70E740481C1C}">
+                              <a14:useLocalDpi xmlns:a14="http://schemas.microsoft.com/office/drawing/2010/main" val="0"/>
+                            </a:ext>
+                          </a:extLst>
+                        </a:blip>
+                        <a:stretch>
+                          <a:fillRect/>
+                        </a:stretch>
+                      </pic:blipFill>
+                      <pic:spPr>
+                        <a:xfrm>
+                          <a:off x="0" y="0"/>
+                          <a:ext cx="758952" cy="478932"/>
+                        </a:xfrm>
+                        <a:prstGeom prst="rect">
+                          <a:avLst/>
+                        </a:prstGeom>
+                      </pic:spPr>
+                    </pic:pic>
+                  </a:graphicData>
+                </a:graphic>
+              </wp:inline>
+            </w:drawing>
+          </w:r>
+        </w:p>
+        <w:p>
+          <w:r>
+            <w:rPr>
+              <w:noProof/>
+              <w:color w:val="4472C4" w:themeColor="accent1"/>
+            </w:rPr>
             <mc:AlternateContent>
               <mc:Choice Requires="wps">
                 <w:drawing>
-                  <wp:anchor distT="0" distB="0" distL="114300" distR="114300" simplePos="0" relativeHeight="251659264" behindDoc="0" locked="0" layoutInCell="1" allowOverlap="1" wp14:anchorId="606C2ACA" wp14:editId="30B25EC0">
+                  <wp:anchor distT="0" distB="0" distL="114300" distR="114300" simplePos="0" relativeHeight="251659264" behindDoc="0" locked="0" layoutInCell="1" allowOverlap="1" wp14:anchorId="606C2ACA" wp14:editId="39141AF8">
                     <wp:simplePos x="0" y="0"/>
                     <wp:positionH relativeFrom="margin">
-                      <wp:align>center</wp:align>
+                      <wp:posOffset>0</wp:posOffset>
                     </wp:positionH>
-                    <mc:AlternateContent>
-                      <mc:Choice Requires="wp14">
-                        <wp:positionV relativeFrom="page">
-                          <wp14:pctPosVOffset>85000</wp14:pctPosVOffset>
-                        </wp:positionV>
-                      </mc:Choice>
-                      <mc:Fallback>
-                        <wp:positionV relativeFrom="page">
-                          <wp:posOffset>8549640</wp:posOffset>
-                        </wp:positionV>
-                      </mc:Fallback>
-                    </mc:AlternateContent>
+                    <wp:positionV relativeFrom="page">
+                      <wp:posOffset>6402788</wp:posOffset>
+                    </wp:positionV>
                     <wp:extent cx="6553200" cy="557784"/>
                     <wp:effectExtent l="0" t="0" r="0" b="12700"/>
                     <wp:wrapNone/>
@@ -270,8 +317,8 @@
                                   <w:rPr>
                                     <w:caps/>
                                     <w:color w:val="4472C4" w:themeColor="accent1"/>
-                                    <w:sz w:val="28"/>
-                                    <w:szCs w:val="28"/>
+                                    <w:sz w:val="44"/>
+                                    <w:szCs w:val="44"/>
                                   </w:rPr>
                                   <w:alias w:val="Date"/>
                                   <w:tag w:val=""/>
@@ -294,16 +341,16 @@
                                       <w:rPr>
                                         <w:caps/>
                                         <w:color w:val="4472C4" w:themeColor="accent1"/>
-                                        <w:sz w:val="28"/>
-                                        <w:szCs w:val="28"/>
+                                        <w:sz w:val="44"/>
+                                        <w:szCs w:val="44"/>
                                       </w:rPr>
                                     </w:pPr>
                                     <w:r>
                                       <w:rPr>
                                         <w:caps/>
                                         <w:color w:val="4472C4" w:themeColor="accent1"/>
-                                        <w:sz w:val="28"/>
-                                        <w:szCs w:val="28"/>
+                                        <w:sz w:val="44"/>
+                                        <w:szCs w:val="44"/>
                                       </w:rPr>
                                       <w:t>September 23, 2021</w:t>
                                     </w:r>
@@ -316,6 +363,8 @@
                                   <w:jc w:val="center"/>
                                   <w:rPr>
                                     <w:color w:val="4472C4" w:themeColor="accent1"/>
+                                    <w:sz w:val="36"/>
+                                    <w:szCs w:val="36"/>
                                   </w:rPr>
                                 </w:pPr>
                                 <w:sdt>
@@ -323,6 +372,8 @@
                                     <w:rPr>
                                       <w:caps/>
                                       <w:color w:val="4472C4" w:themeColor="accent1"/>
+                                      <w:sz w:val="36"/>
+                                      <w:szCs w:val="36"/>
                                     </w:rPr>
                                     <w:alias w:val="Company"/>
                                     <w:tag w:val=""/>
@@ -336,6 +387,8 @@
                                       <w:rPr>
                                         <w:caps/>
                                         <w:color w:val="4472C4" w:themeColor="accent1"/>
+                                        <w:sz w:val="36"/>
+                                        <w:szCs w:val="36"/>
                                       </w:rPr>
                                       <w:t>FH Technikum</w:t>
                                     </w:r>
@@ -348,12 +401,16 @@
                                   <w:jc w:val="center"/>
                                   <w:rPr>
                                     <w:color w:val="4472C4" w:themeColor="accent1"/>
+                                    <w:sz w:val="36"/>
+                                    <w:szCs w:val="36"/>
                                   </w:rPr>
                                 </w:pPr>
                                 <w:sdt>
                                   <w:sdtPr>
                                     <w:rPr>
                                       <w:color w:val="4472C4" w:themeColor="accent1"/>
+                                      <w:sz w:val="36"/>
+                                      <w:szCs w:val="36"/>
                                     </w:rPr>
                                     <w:alias w:val="Address"/>
                                     <w:tag w:val=""/>
@@ -367,6 +424,8 @@
                                     <w:r>
                                       <w:rPr>
                                         <w:color w:val="4472C4" w:themeColor="accent1"/>
+                                        <w:sz w:val="36"/>
+                                        <w:szCs w:val="36"/>
                                       </w:rPr>
                                       <w:t>Chahed</w:t>
                                     </w:r>
@@ -374,11 +433,74 @@
                                     <w:r>
                                       <w:rPr>
                                         <w:color w:val="4472C4" w:themeColor="accent1"/>
+                                        <w:sz w:val="36"/>
+                                        <w:szCs w:val="36"/>
                                       </w:rPr>
-                                      <w:t xml:space="preserve"> Rajoub if19b166</w:t>
+                                      <w:t xml:space="preserve"> Rajoub </w:t>
+                                    </w:r>
+                                    <w:r>
+                                      <w:rPr>
+                                        <w:color w:val="4472C4" w:themeColor="accent1"/>
+                                        <w:sz w:val="36"/>
+                                        <w:szCs w:val="36"/>
+                                      </w:rPr>
+                                      <w:t>(</w:t>
+                                    </w:r>
+                                    <w:r>
+                                      <w:rPr>
+                                        <w:color w:val="4472C4" w:themeColor="accent1"/>
+                                        <w:sz w:val="36"/>
+                                        <w:szCs w:val="36"/>
+                                      </w:rPr>
+                                      <w:t>if19b166</w:t>
+                                    </w:r>
+                                    <w:r>
+                                      <w:rPr>
+                                        <w:color w:val="4472C4" w:themeColor="accent1"/>
+                                        <w:sz w:val="36"/>
+                                        <w:szCs w:val="36"/>
+                                      </w:rPr>
+                                      <w:t>)</w:t>
                                     </w:r>
                                   </w:sdtContent>
                                 </w:sdt>
+                              </w:p>
+                              <w:p>
+                                <w:pPr>
+                                  <w:pStyle w:val="NoSpacing"/>
+                                  <w:jc w:val="center"/>
+                                  <w:rPr>
+                                    <w:color w:val="4472C4" w:themeColor="accent1"/>
+                                    <w:sz w:val="36"/>
+                                    <w:szCs w:val="36"/>
+                                  </w:rPr>
+                                </w:pPr>
+                                <w:r>
+                                  <w:rPr>
+                                    <w:color w:val="4472C4" w:themeColor="accent1"/>
+                                    <w:sz w:val="36"/>
+                                    <w:szCs w:val="36"/>
+                                  </w:rPr>
+                                  <w:t xml:space="preserve">Stefan </w:t>
+                                </w:r>
+                                <w:proofErr w:type="spellStart"/>
+                                <w:r>
+                                  <w:rPr>
+                                    <w:color w:val="4472C4" w:themeColor="accent1"/>
+                                    <w:sz w:val="36"/>
+                                    <w:szCs w:val="36"/>
+                                  </w:rPr>
+                                  <w:t>Tirea</w:t>
+                                </w:r>
+                                <w:proofErr w:type="spellEnd"/>
+                                <w:r>
+                                  <w:rPr>
+                                    <w:color w:val="4472C4" w:themeColor="accent1"/>
+                                    <w:sz w:val="36"/>
+                                    <w:szCs w:val="36"/>
+                                  </w:rPr>
+                                  <w:t xml:space="preserve"> (if19b207)</w:t>
+                                </w:r>
                               </w:p>
                             </w:txbxContent>
                           </wps:txbx>
@@ -406,7 +528,7 @@
                     <v:stroke joinstyle="miter"/>
                     <v:path gradientshapeok="t" o:connecttype="rect"/>
                   </v:shapetype>
-                  <v:shape id="Text Box 142" o:spid="_x0000_s1026" type="#_x0000_t202" style="position:absolute;left:0;text-align:left;margin-left:0;margin-top:0;width:516pt;height:43.9pt;z-index:251659264;visibility:visible;mso-wrap-style:square;mso-width-percent:1000;mso-height-percent:0;mso-top-percent:850;mso-wrap-distance-left:9pt;mso-wrap-distance-top:0;mso-wrap-distance-right:9pt;mso-wrap-distance-bottom:0;mso-position-horizontal:center;mso-position-horizontal-relative:margin;mso-position-vertical-relative:page;mso-width-percent:1000;mso-height-percent:0;mso-top-percent:850;mso-width-relative:margin;mso-height-relative:margin;v-text-anchor:bottom" o:gfxdata="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" filled="f" stroked="f" strokeweight=".5pt">
+                  <v:shape id="Text Box 142" o:spid="_x0000_s1026" type="#_x0000_t202" style="position:absolute;margin-left:0;margin-top:504.15pt;width:516pt;height:43.9pt;z-index:251659264;visibility:visible;mso-wrap-style:square;mso-width-percent:1000;mso-height-percent:0;mso-wrap-distance-left:9pt;mso-wrap-distance-top:0;mso-wrap-distance-right:9pt;mso-wrap-distance-bottom:0;mso-position-horizontal:absolute;mso-position-horizontal-relative:margin;mso-position-vertical:absolute;mso-position-vertical-relative:page;mso-width-percent:1000;mso-height-percent:0;mso-width-relative:margin;mso-height-relative:margin;v-text-anchor:bottom" o:gfxdata="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" filled="f" stroked="f" strokeweight=".5pt">
                     <v:textbox style="mso-fit-shape-to-text:t" inset="0,0,0,0">
                       <w:txbxContent>
                         <w:sdt>
@@ -414,8 +536,8 @@
                             <w:rPr>
                               <w:caps/>
                               <w:color w:val="4472C4" w:themeColor="accent1"/>
-                              <w:sz w:val="28"/>
-                              <w:szCs w:val="28"/>
+                              <w:sz w:val="44"/>
+                              <w:szCs w:val="44"/>
                             </w:rPr>
                             <w:alias w:val="Date"/>
                             <w:tag w:val=""/>
@@ -438,16 +560,16 @@
                                 <w:rPr>
                                   <w:caps/>
                                   <w:color w:val="4472C4" w:themeColor="accent1"/>
-                                  <w:sz w:val="28"/>
-                                  <w:szCs w:val="28"/>
+                                  <w:sz w:val="44"/>
+                                  <w:szCs w:val="44"/>
                                 </w:rPr>
                               </w:pPr>
                               <w:r>
                                 <w:rPr>
                                   <w:caps/>
                                   <w:color w:val="4472C4" w:themeColor="accent1"/>
-                                  <w:sz w:val="28"/>
-                                  <w:szCs w:val="28"/>
+                                  <w:sz w:val="44"/>
+                                  <w:szCs w:val="44"/>
                                 </w:rPr>
                                 <w:t>September 23, 2021</w:t>
                               </w:r>
@@ -460,6 +582,8 @@
                             <w:jc w:val="center"/>
                             <w:rPr>
                               <w:color w:val="4472C4" w:themeColor="accent1"/>
+                              <w:sz w:val="36"/>
+                              <w:szCs w:val="36"/>
                             </w:rPr>
                           </w:pPr>
                           <w:sdt>
@@ -467,6 +591,8 @@
                               <w:rPr>
                                 <w:caps/>
                                 <w:color w:val="4472C4" w:themeColor="accent1"/>
+                                <w:sz w:val="36"/>
+                                <w:szCs w:val="36"/>
                               </w:rPr>
                               <w:alias w:val="Company"/>
                               <w:tag w:val=""/>
@@ -480,6 +606,8 @@
                                 <w:rPr>
                                   <w:caps/>
                                   <w:color w:val="4472C4" w:themeColor="accent1"/>
+                                  <w:sz w:val="36"/>
+                                  <w:szCs w:val="36"/>
                                 </w:rPr>
                                 <w:t>FH Technikum</w:t>
                               </w:r>
@@ -492,12 +620,16 @@
                             <w:jc w:val="center"/>
                             <w:rPr>
                               <w:color w:val="4472C4" w:themeColor="accent1"/>
+                              <w:sz w:val="36"/>
+                              <w:szCs w:val="36"/>
                             </w:rPr>
                           </w:pPr>
                           <w:sdt>
                             <w:sdtPr>
                               <w:rPr>
                                 <w:color w:val="4472C4" w:themeColor="accent1"/>
+                                <w:sz w:val="36"/>
+                                <w:szCs w:val="36"/>
                               </w:rPr>
                               <w:alias w:val="Address"/>
                               <w:tag w:val=""/>
@@ -511,6 +643,8 @@
                               <w:r>
                                 <w:rPr>
                                   <w:color w:val="4472C4" w:themeColor="accent1"/>
+                                  <w:sz w:val="36"/>
+                                  <w:szCs w:val="36"/>
                                 </w:rPr>
                                 <w:t>Chahed</w:t>
                               </w:r>
@@ -518,11 +652,74 @@
                               <w:r>
                                 <w:rPr>
                                   <w:color w:val="4472C4" w:themeColor="accent1"/>
+                                  <w:sz w:val="36"/>
+                                  <w:szCs w:val="36"/>
                                 </w:rPr>
-                                <w:t xml:space="preserve"> Rajoub if19b166</w:t>
+                                <w:t xml:space="preserve"> Rajoub </w:t>
+                              </w:r>
+                              <w:r>
+                                <w:rPr>
+                                  <w:color w:val="4472C4" w:themeColor="accent1"/>
+                                  <w:sz w:val="36"/>
+                                  <w:szCs w:val="36"/>
+                                </w:rPr>
+                                <w:t>(</w:t>
+                              </w:r>
+                              <w:r>
+                                <w:rPr>
+                                  <w:color w:val="4472C4" w:themeColor="accent1"/>
+                                  <w:sz w:val="36"/>
+                                  <w:szCs w:val="36"/>
+                                </w:rPr>
+                                <w:t>if19b166</w:t>
+                              </w:r>
+                              <w:r>
+                                <w:rPr>
+                                  <w:color w:val="4472C4" w:themeColor="accent1"/>
+                                  <w:sz w:val="36"/>
+                                  <w:szCs w:val="36"/>
+                                </w:rPr>
+                                <w:t>)</w:t>
                               </w:r>
                             </w:sdtContent>
                           </w:sdt>
+                        </w:p>
+                        <w:p>
+                          <w:pPr>
+                            <w:pStyle w:val="NoSpacing"/>
+                            <w:jc w:val="center"/>
+                            <w:rPr>
+                              <w:color w:val="4472C4" w:themeColor="accent1"/>
+                              <w:sz w:val="36"/>
+                              <w:szCs w:val="36"/>
+                            </w:rPr>
+                          </w:pPr>
+                          <w:r>
+                            <w:rPr>
+                              <w:color w:val="4472C4" w:themeColor="accent1"/>
+                              <w:sz w:val="36"/>
+                              <w:szCs w:val="36"/>
+                            </w:rPr>
+                            <w:t xml:space="preserve">Stefan </w:t>
+                          </w:r>
+                          <w:proofErr w:type="spellStart"/>
+                          <w:r>
+                            <w:rPr>
+                              <w:color w:val="4472C4" w:themeColor="accent1"/>
+                              <w:sz w:val="36"/>
+                              <w:szCs w:val="36"/>
+                            </w:rPr>
+                            <w:t>Tirea</w:t>
+                          </w:r>
+                          <w:proofErr w:type="spellEnd"/>
+                          <w:r>
+                            <w:rPr>
+                              <w:color w:val="4472C4" w:themeColor="accent1"/>
+                              <w:sz w:val="36"/>
+                              <w:szCs w:val="36"/>
+                            </w:rPr>
+                            <w:t xml:space="preserve"> (if19b207)</w:t>
+                          </w:r>
                         </w:p>
                       </w:txbxContent>
                     </v:textbox>
@@ -533,71 +730,1633 @@
             </mc:AlternateContent>
           </w:r>
           <w:r>
-            <w:rPr>
-              <w:noProof/>
-              <w:color w:val="4472C4" w:themeColor="accent1"/>
-            </w:rPr>
-            <w:drawing>
-              <wp:inline distT="0" distB="0" distL="0" distR="0" wp14:anchorId="45E9BDA6" wp14:editId="331D513D">
-                <wp:extent cx="758952" cy="478932"/>
-                <wp:effectExtent l="0" t="0" r="3175" b="0"/>
-                <wp:docPr id="144" name="Picture 144"/>
-                <wp:cNvGraphicFramePr>
-                  <a:graphicFrameLocks xmlns:a="http://schemas.openxmlformats.org/drawingml/2006/main" noChangeAspect="1"/>
-                </wp:cNvGraphicFramePr>
-                <a:graphic xmlns:a="http://schemas.openxmlformats.org/drawingml/2006/main">
-                  <a:graphicData uri="http://schemas.openxmlformats.org/drawingml/2006/picture">
-                    <pic:pic xmlns:pic="http://schemas.openxmlformats.org/drawingml/2006/picture">
-                      <pic:nvPicPr>
-                        <pic:cNvPr id="9" name="roco bottom.png"/>
-                        <pic:cNvPicPr/>
-                      </pic:nvPicPr>
-                      <pic:blipFill>
-                        <a:blip r:embed="rId8" cstate="print">
-                          <a:duotone>
-                            <a:schemeClr val="accent1">
-                              <a:shade val="45000"/>
-                              <a:satMod val="135000"/>
-                            </a:schemeClr>
-                            <a:prstClr val="white"/>
-                          </a:duotone>
-                          <a:extLst>
-                            <a:ext uri="{28A0092B-C50C-407E-A947-70E740481C1C}">
-                              <a14:useLocalDpi xmlns:a14="http://schemas.microsoft.com/office/drawing/2010/main" val="0"/>
-                            </a:ext>
-                          </a:extLst>
-                        </a:blip>
-                        <a:stretch>
-                          <a:fillRect/>
-                        </a:stretch>
-                      </pic:blipFill>
-                      <pic:spPr>
-                        <a:xfrm>
-                          <a:off x="0" y="0"/>
-                          <a:ext cx="758952" cy="478932"/>
-                        </a:xfrm>
-                        <a:prstGeom prst="rect">
-                          <a:avLst/>
-                        </a:prstGeom>
-                      </pic:spPr>
-                    </pic:pic>
-                  </a:graphicData>
-                </a:graphic>
-              </wp:inline>
-            </w:drawing>
-          </w:r>
-        </w:p>
-        <w:p>
-          <w:r>
             <w:br w:type="page"/>
           </w:r>
         </w:p>
       </w:sdtContent>
     </w:sdt>
+    <w:sdt>
+      <w:sdtPr>
+        <w:rPr>
+          <w:rFonts w:asciiTheme="minorHAnsi" w:eastAsiaTheme="minorHAnsi" w:hAnsiTheme="minorHAnsi" w:cstheme="minorBidi"/>
+          <w:color w:val="auto"/>
+          <w:sz w:val="22"/>
+          <w:szCs w:val="22"/>
+        </w:rPr>
+        <w:id w:val="-1711863671"/>
+        <w:docPartObj>
+          <w:docPartGallery w:val="Table of Contents"/>
+          <w:docPartUnique/>
+        </w:docPartObj>
+      </w:sdtPr>
+      <w:sdtEndPr>
+        <w:rPr>
+          <w:b/>
+          <w:bCs/>
+          <w:noProof/>
+        </w:rPr>
+      </w:sdtEndPr>
+      <w:sdtContent>
+        <w:p>
+          <w:pPr>
+            <w:pStyle w:val="TOCHeading"/>
+          </w:pPr>
+          <w:r>
+            <w:t>Table of Contents</w:t>
+          </w:r>
+        </w:p>
+        <w:p>
+          <w:pPr>
+            <w:pStyle w:val="TOC1"/>
+            <w:tabs>
+              <w:tab w:val="right" w:leader="dot" w:pos="9396"/>
+            </w:tabs>
+            <w:rPr>
+              <w:rFonts w:eastAsiaTheme="minorEastAsia"/>
+              <w:noProof/>
+            </w:rPr>
+          </w:pPr>
+          <w:r>
+            <w:fldChar w:fldCharType="begin"/>
+          </w:r>
+          <w:r>
+            <w:instrText xml:space="preserve"> TOC \o "1-3" \h \z \u </w:instrText>
+          </w:r>
+          <w:r>
+            <w:fldChar w:fldCharType="separate"/>
+          </w:r>
+          <w:hyperlink w:anchor="_Toc90231580" w:history="1">
+            <w:r>
+              <w:rPr>
+                <w:rStyle w:val="Hyperlink"/>
+                <w:noProof/>
+              </w:rPr>
+              <w:t>Introduction:</w:t>
+            </w:r>
+            <w:r>
+              <w:rPr>
+                <w:noProof/>
+                <w:webHidden/>
+              </w:rPr>
+              <w:tab/>
+            </w:r>
+            <w:r>
+              <w:rPr>
+                <w:noProof/>
+                <w:webHidden/>
+              </w:rPr>
+              <w:fldChar w:fldCharType="begin"/>
+            </w:r>
+            <w:r>
+              <w:rPr>
+                <w:noProof/>
+                <w:webHidden/>
+              </w:rPr>
+              <w:instrText xml:space="preserve"> PAGEREF _Toc90231580 \h </w:instrText>
+            </w:r>
+            <w:r>
+              <w:rPr>
+                <w:noProof/>
+                <w:webHidden/>
+              </w:rPr>
+            </w:r>
+            <w:r>
+              <w:rPr>
+                <w:noProof/>
+                <w:webHidden/>
+              </w:rPr>
+              <w:fldChar w:fldCharType="separate"/>
+            </w:r>
+            <w:r>
+              <w:rPr>
+                <w:noProof/>
+                <w:webHidden/>
+              </w:rPr>
+              <w:t>2</w:t>
+            </w:r>
+            <w:r>
+              <w:rPr>
+                <w:noProof/>
+                <w:webHidden/>
+              </w:rPr>
+              <w:fldChar w:fldCharType="end"/>
+            </w:r>
+          </w:hyperlink>
+        </w:p>
+        <w:p>
+          <w:pPr>
+            <w:pStyle w:val="TOC2"/>
+            <w:tabs>
+              <w:tab w:val="right" w:leader="dot" w:pos="9396"/>
+            </w:tabs>
+            <w:rPr>
+              <w:noProof/>
+            </w:rPr>
+          </w:pPr>
+          <w:hyperlink w:anchor="_Toc90231581" w:history="1">
+            <w:r>
+              <w:rPr>
+                <w:rStyle w:val="Hyperlink"/>
+                <w:noProof/>
+              </w:rPr>
+              <w:t>GitHub repository:</w:t>
+            </w:r>
+            <w:r>
+              <w:rPr>
+                <w:noProof/>
+                <w:webHidden/>
+              </w:rPr>
+              <w:tab/>
+            </w:r>
+            <w:r>
+              <w:rPr>
+                <w:noProof/>
+                <w:webHidden/>
+              </w:rPr>
+              <w:fldChar w:fldCharType="begin"/>
+            </w:r>
+            <w:r>
+              <w:rPr>
+                <w:noProof/>
+                <w:webHidden/>
+              </w:rPr>
+              <w:instrText xml:space="preserve"> PAGEREF _Toc90231581 \h </w:instrText>
+            </w:r>
+            <w:r>
+              <w:rPr>
+                <w:noProof/>
+                <w:webHidden/>
+              </w:rPr>
+            </w:r>
+            <w:r>
+              <w:rPr>
+                <w:noProof/>
+                <w:webHidden/>
+              </w:rPr>
+              <w:fldChar w:fldCharType="separate"/>
+            </w:r>
+            <w:r>
+              <w:rPr>
+                <w:noProof/>
+                <w:webHidden/>
+              </w:rPr>
+              <w:t>2</w:t>
+            </w:r>
+            <w:r>
+              <w:rPr>
+                <w:noProof/>
+                <w:webHidden/>
+              </w:rPr>
+              <w:fldChar w:fldCharType="end"/>
+            </w:r>
+          </w:hyperlink>
+        </w:p>
+        <w:p>
+          <w:pPr>
+            <w:pStyle w:val="TOC1"/>
+            <w:tabs>
+              <w:tab w:val="right" w:leader="dot" w:pos="9396"/>
+            </w:tabs>
+            <w:rPr>
+              <w:rFonts w:eastAsiaTheme="minorEastAsia"/>
+              <w:noProof/>
+            </w:rPr>
+          </w:pPr>
+          <w:hyperlink w:anchor="_Toc90231582" w:history="1">
+            <w:r>
+              <w:rPr>
+                <w:rStyle w:val="Hyperlink"/>
+                <w:noProof/>
+              </w:rPr>
+              <w:t>Implementations:</w:t>
+            </w:r>
+            <w:r>
+              <w:rPr>
+                <w:noProof/>
+                <w:webHidden/>
+              </w:rPr>
+              <w:tab/>
+            </w:r>
+            <w:r>
+              <w:rPr>
+                <w:noProof/>
+                <w:webHidden/>
+              </w:rPr>
+              <w:fldChar w:fldCharType="begin"/>
+            </w:r>
+            <w:r>
+              <w:rPr>
+                <w:noProof/>
+                <w:webHidden/>
+              </w:rPr>
+              <w:instrText xml:space="preserve"> PAGEREF _Toc90231582 \h </w:instrText>
+            </w:r>
+            <w:r>
+              <w:rPr>
+                <w:noProof/>
+                <w:webHidden/>
+              </w:rPr>
+            </w:r>
+            <w:r>
+              <w:rPr>
+                <w:noProof/>
+                <w:webHidden/>
+              </w:rPr>
+              <w:fldChar w:fldCharType="separate"/>
+            </w:r>
+            <w:r>
+              <w:rPr>
+                <w:noProof/>
+                <w:webHidden/>
+              </w:rPr>
+              <w:t>2</w:t>
+            </w:r>
+            <w:r>
+              <w:rPr>
+                <w:noProof/>
+                <w:webHidden/>
+              </w:rPr>
+              <w:fldChar w:fldCharType="end"/>
+            </w:r>
+          </w:hyperlink>
+        </w:p>
+        <w:p>
+          <w:pPr>
+            <w:pStyle w:val="TOC1"/>
+            <w:tabs>
+              <w:tab w:val="right" w:leader="dot" w:pos="9396"/>
+            </w:tabs>
+            <w:rPr>
+              <w:rFonts w:eastAsiaTheme="minorEastAsia"/>
+              <w:noProof/>
+            </w:rPr>
+          </w:pPr>
+          <w:hyperlink w:anchor="_Toc90231583" w:history="1">
+            <w:r>
+              <w:rPr>
+                <w:rStyle w:val="Hyperlink"/>
+                <w:noProof/>
+              </w:rPr>
+              <w:t>Use Case Diagram:</w:t>
+            </w:r>
+            <w:r>
+              <w:rPr>
+                <w:noProof/>
+                <w:webHidden/>
+              </w:rPr>
+              <w:tab/>
+            </w:r>
+            <w:r>
+              <w:rPr>
+                <w:noProof/>
+                <w:webHidden/>
+              </w:rPr>
+              <w:fldChar w:fldCharType="begin"/>
+            </w:r>
+            <w:r>
+              <w:rPr>
+                <w:noProof/>
+                <w:webHidden/>
+              </w:rPr>
+              <w:instrText xml:space="preserve"> PAGEREF _Toc90231583 \h </w:instrText>
+            </w:r>
+            <w:r>
+              <w:rPr>
+                <w:noProof/>
+                <w:webHidden/>
+              </w:rPr>
+            </w:r>
+            <w:r>
+              <w:rPr>
+                <w:noProof/>
+                <w:webHidden/>
+              </w:rPr>
+              <w:fldChar w:fldCharType="separate"/>
+            </w:r>
+            <w:r>
+              <w:rPr>
+                <w:noProof/>
+                <w:webHidden/>
+              </w:rPr>
+              <w:t>3</w:t>
+            </w:r>
+            <w:r>
+              <w:rPr>
+                <w:noProof/>
+                <w:webHidden/>
+              </w:rPr>
+              <w:fldChar w:fldCharType="end"/>
+            </w:r>
+          </w:hyperlink>
+        </w:p>
+        <w:p>
+          <w:pPr>
+            <w:pStyle w:val="TOC1"/>
+            <w:tabs>
+              <w:tab w:val="right" w:leader="dot" w:pos="9396"/>
+            </w:tabs>
+            <w:rPr>
+              <w:rFonts w:eastAsiaTheme="minorEastAsia"/>
+              <w:noProof/>
+            </w:rPr>
+          </w:pPr>
+          <w:hyperlink w:anchor="_Toc90231584" w:history="1">
+            <w:r>
+              <w:rPr>
+                <w:rStyle w:val="Hyperlink"/>
+                <w:noProof/>
+              </w:rPr>
+              <w:t>UML Diagram:</w:t>
+            </w:r>
+            <w:r>
+              <w:rPr>
+                <w:noProof/>
+                <w:webHidden/>
+              </w:rPr>
+              <w:tab/>
+            </w:r>
+            <w:r>
+              <w:rPr>
+                <w:noProof/>
+                <w:webHidden/>
+              </w:rPr>
+              <w:fldChar w:fldCharType="begin"/>
+            </w:r>
+            <w:r>
+              <w:rPr>
+                <w:noProof/>
+                <w:webHidden/>
+              </w:rPr>
+              <w:instrText xml:space="preserve"> PAGEREF _Toc90231584 \h </w:instrText>
+            </w:r>
+            <w:r>
+              <w:rPr>
+                <w:noProof/>
+                <w:webHidden/>
+              </w:rPr>
+            </w:r>
+            <w:r>
+              <w:rPr>
+                <w:noProof/>
+                <w:webHidden/>
+              </w:rPr>
+              <w:fldChar w:fldCharType="separate"/>
+            </w:r>
+            <w:r>
+              <w:rPr>
+                <w:noProof/>
+                <w:webHidden/>
+              </w:rPr>
+              <w:t>4</w:t>
+            </w:r>
+            <w:r>
+              <w:rPr>
+                <w:noProof/>
+                <w:webHidden/>
+              </w:rPr>
+              <w:fldChar w:fldCharType="end"/>
+            </w:r>
+          </w:hyperlink>
+        </w:p>
+        <w:p>
+          <w:pPr>
+            <w:pStyle w:val="TOC1"/>
+            <w:tabs>
+              <w:tab w:val="right" w:leader="dot" w:pos="9396"/>
+            </w:tabs>
+            <w:rPr>
+              <w:rFonts w:eastAsiaTheme="minorEastAsia"/>
+              <w:noProof/>
+            </w:rPr>
+          </w:pPr>
+          <w:hyperlink w:anchor="_Toc90231585" w:history="1">
+            <w:r>
+              <w:rPr>
+                <w:rStyle w:val="Hyperlink"/>
+                <w:noProof/>
+              </w:rPr>
+              <w:t>Database Design:</w:t>
+            </w:r>
+            <w:r>
+              <w:rPr>
+                <w:noProof/>
+                <w:webHidden/>
+              </w:rPr>
+              <w:tab/>
+            </w:r>
+            <w:r>
+              <w:rPr>
+                <w:noProof/>
+                <w:webHidden/>
+              </w:rPr>
+              <w:fldChar w:fldCharType="begin"/>
+            </w:r>
+            <w:r>
+              <w:rPr>
+                <w:noProof/>
+                <w:webHidden/>
+              </w:rPr>
+              <w:instrText xml:space="preserve"> PAGEREF _Toc90231585 \h </w:instrText>
+            </w:r>
+            <w:r>
+              <w:rPr>
+                <w:noProof/>
+                <w:webHidden/>
+              </w:rPr>
+            </w:r>
+            <w:r>
+              <w:rPr>
+                <w:noProof/>
+                <w:webHidden/>
+              </w:rPr>
+              <w:fldChar w:fldCharType="separate"/>
+            </w:r>
+            <w:r>
+              <w:rPr>
+                <w:noProof/>
+                <w:webHidden/>
+              </w:rPr>
+              <w:t>5</w:t>
+            </w:r>
+            <w:r>
+              <w:rPr>
+                <w:noProof/>
+                <w:webHidden/>
+              </w:rPr>
+              <w:fldChar w:fldCharType="end"/>
+            </w:r>
+          </w:hyperlink>
+        </w:p>
+        <w:p>
+          <w:pPr>
+            <w:pStyle w:val="TOC1"/>
+            <w:tabs>
+              <w:tab w:val="right" w:leader="dot" w:pos="9396"/>
+            </w:tabs>
+            <w:rPr>
+              <w:rFonts w:eastAsiaTheme="minorEastAsia"/>
+              <w:noProof/>
+            </w:rPr>
+          </w:pPr>
+          <w:hyperlink w:anchor="_Toc90231586" w:history="1">
+            <w:r>
+              <w:rPr>
+                <w:rStyle w:val="Hyperlink"/>
+                <w:noProof/>
+              </w:rPr>
+              <w:t>Backend:</w:t>
+            </w:r>
+            <w:r>
+              <w:rPr>
+                <w:noProof/>
+                <w:webHidden/>
+              </w:rPr>
+              <w:tab/>
+            </w:r>
+            <w:r>
+              <w:rPr>
+                <w:noProof/>
+                <w:webHidden/>
+              </w:rPr>
+              <w:fldChar w:fldCharType="begin"/>
+            </w:r>
+            <w:r>
+              <w:rPr>
+                <w:noProof/>
+                <w:webHidden/>
+              </w:rPr>
+              <w:instrText xml:space="preserve"> PAGEREF _Toc90231586 \h </w:instrText>
+            </w:r>
+            <w:r>
+              <w:rPr>
+                <w:noProof/>
+                <w:webHidden/>
+              </w:rPr>
+            </w:r>
+            <w:r>
+              <w:rPr>
+                <w:noProof/>
+                <w:webHidden/>
+              </w:rPr>
+              <w:fldChar w:fldCharType="separate"/>
+            </w:r>
+            <w:r>
+              <w:rPr>
+                <w:noProof/>
+                <w:webHidden/>
+              </w:rPr>
+              <w:t>5</w:t>
+            </w:r>
+            <w:r>
+              <w:rPr>
+                <w:noProof/>
+                <w:webHidden/>
+              </w:rPr>
+              <w:fldChar w:fldCharType="end"/>
+            </w:r>
+          </w:hyperlink>
+        </w:p>
+        <w:p>
+          <w:pPr>
+            <w:pStyle w:val="TOC1"/>
+            <w:tabs>
+              <w:tab w:val="right" w:leader="dot" w:pos="9396"/>
+            </w:tabs>
+            <w:rPr>
+              <w:rFonts w:eastAsiaTheme="minorEastAsia"/>
+              <w:noProof/>
+            </w:rPr>
+          </w:pPr>
+          <w:hyperlink w:anchor="_Toc90231587" w:history="1">
+            <w:r>
+              <w:rPr>
+                <w:rStyle w:val="Hyperlink"/>
+                <w:noProof/>
+              </w:rPr>
+              <w:t>Frontend:</w:t>
+            </w:r>
+            <w:r>
+              <w:rPr>
+                <w:noProof/>
+                <w:webHidden/>
+              </w:rPr>
+              <w:tab/>
+            </w:r>
+            <w:r>
+              <w:rPr>
+                <w:noProof/>
+                <w:webHidden/>
+              </w:rPr>
+              <w:fldChar w:fldCharType="begin"/>
+            </w:r>
+            <w:r>
+              <w:rPr>
+                <w:noProof/>
+                <w:webHidden/>
+              </w:rPr>
+              <w:instrText xml:space="preserve"> PAGEREF _Toc90231587 \h </w:instrText>
+            </w:r>
+            <w:r>
+              <w:rPr>
+                <w:noProof/>
+                <w:webHidden/>
+              </w:rPr>
+            </w:r>
+            <w:r>
+              <w:rPr>
+                <w:noProof/>
+                <w:webHidden/>
+              </w:rPr>
+              <w:fldChar w:fldCharType="separate"/>
+            </w:r>
+            <w:r>
+              <w:rPr>
+                <w:noProof/>
+                <w:webHidden/>
+              </w:rPr>
+              <w:t>5</w:t>
+            </w:r>
+            <w:r>
+              <w:rPr>
+                <w:noProof/>
+                <w:webHidden/>
+              </w:rPr>
+              <w:fldChar w:fldCharType="end"/>
+            </w:r>
+          </w:hyperlink>
+        </w:p>
+        <w:p>
+          <w:pPr>
+            <w:pStyle w:val="TOC1"/>
+            <w:tabs>
+              <w:tab w:val="right" w:leader="dot" w:pos="9396"/>
+            </w:tabs>
+            <w:rPr>
+              <w:rFonts w:eastAsiaTheme="minorEastAsia"/>
+              <w:noProof/>
+            </w:rPr>
+          </w:pPr>
+          <w:hyperlink w:anchor="_Toc90231588" w:history="1">
+            <w:r>
+              <w:rPr>
+                <w:rStyle w:val="Hyperlink"/>
+                <w:noProof/>
+              </w:rPr>
+              <w:t>API Contract/Specifications:</w:t>
+            </w:r>
+            <w:r>
+              <w:rPr>
+                <w:noProof/>
+                <w:webHidden/>
+              </w:rPr>
+              <w:tab/>
+            </w:r>
+            <w:r>
+              <w:rPr>
+                <w:noProof/>
+                <w:webHidden/>
+              </w:rPr>
+              <w:fldChar w:fldCharType="begin"/>
+            </w:r>
+            <w:r>
+              <w:rPr>
+                <w:noProof/>
+                <w:webHidden/>
+              </w:rPr>
+              <w:instrText xml:space="preserve"> PAGEREF _Toc90231588 \h </w:instrText>
+            </w:r>
+            <w:r>
+              <w:rPr>
+                <w:noProof/>
+                <w:webHidden/>
+              </w:rPr>
+            </w:r>
+            <w:r>
+              <w:rPr>
+                <w:noProof/>
+                <w:webHidden/>
+              </w:rPr>
+              <w:fldChar w:fldCharType="separate"/>
+            </w:r>
+            <w:r>
+              <w:rPr>
+                <w:noProof/>
+                <w:webHidden/>
+              </w:rPr>
+              <w:t>6</w:t>
+            </w:r>
+            <w:r>
+              <w:rPr>
+                <w:noProof/>
+                <w:webHidden/>
+              </w:rPr>
+              <w:fldChar w:fldCharType="end"/>
+            </w:r>
+          </w:hyperlink>
+        </w:p>
+        <w:p>
+          <w:r>
+            <w:rPr>
+              <w:b/>
+              <w:bCs/>
+              <w:noProof/>
+            </w:rPr>
+            <w:fldChar w:fldCharType="end"/>
+          </w:r>
+        </w:p>
+      </w:sdtContent>
+    </w:sdt>
+    <w:p/>
+    <w:p/>
+    <w:p/>
+    <w:p/>
+    <w:p/>
+    <w:p/>
+    <w:p/>
+    <w:p/>
+    <w:p/>
+    <w:p/>
+    <w:p/>
+    <w:p/>
+    <w:p/>
+    <w:p/>
+    <w:p/>
+    <w:p/>
+    <w:p/>
+    <w:p/>
+    <w:p/>
+    <w:p/>
+    <w:p>
+      <w:pPr>
+        <w:pStyle w:val="Heading1"/>
+      </w:pPr>
+      <w:bookmarkStart w:id="0" w:name="_Toc90231580"/>
+      <w:r>
+        <w:t>Introduction:</w:t>
+      </w:r>
+      <w:bookmarkEnd w:id="0"/>
+    </w:p>
+    <w:p/>
+    <w:p>
+      <w:pPr>
+        <w:pStyle w:val="ListParagraph"/>
+        <w:numPr>
+          <w:ilvl w:val="0"/>
+          <w:numId w:val="1"/>
+        </w:numPr>
+        <w:rPr>
+          <w:sz w:val="28"/>
+          <w:szCs w:val="28"/>
+        </w:rPr>
+      </w:pPr>
+      <w:r>
+        <w:rPr>
+          <w:sz w:val="28"/>
+          <w:szCs w:val="28"/>
+        </w:rPr>
+        <w:t>This t</w:t>
+      </w:r>
+      <w:r>
+        <w:rPr>
+          <w:sz w:val="28"/>
+          <w:szCs w:val="28"/>
+        </w:rPr>
+        <w:t xml:space="preserve">ravel portal </w:t>
+      </w:r>
+      <w:r>
+        <w:rPr>
+          <w:sz w:val="28"/>
+          <w:szCs w:val="28"/>
+        </w:rPr>
+        <w:t xml:space="preserve">is </w:t>
+      </w:r>
+      <w:r>
+        <w:rPr>
+          <w:sz w:val="28"/>
+          <w:szCs w:val="28"/>
+        </w:rPr>
+        <w:t>used to stimulate Austrian tourism</w:t>
+      </w:r>
+      <w:r>
+        <w:rPr>
+          <w:sz w:val="28"/>
+          <w:szCs w:val="28"/>
+        </w:rPr>
+        <w:t xml:space="preserve"> blogger</w:t>
+      </w:r>
+      <w:r>
+        <w:rPr>
+          <w:sz w:val="28"/>
+          <w:szCs w:val="28"/>
+        </w:rPr>
+        <w:t xml:space="preserve">; </w:t>
+      </w:r>
+      <w:r>
+        <w:rPr>
+          <w:sz w:val="28"/>
+          <w:szCs w:val="28"/>
+        </w:rPr>
+        <w:t xml:space="preserve">authors </w:t>
+      </w:r>
+      <w:r>
+        <w:rPr>
+          <w:sz w:val="28"/>
+          <w:szCs w:val="28"/>
+        </w:rPr>
+        <w:t xml:space="preserve">can publish </w:t>
+      </w:r>
+      <w:r>
+        <w:rPr>
+          <w:sz w:val="28"/>
+          <w:szCs w:val="28"/>
+        </w:rPr>
+        <w:t xml:space="preserve">their </w:t>
+      </w:r>
+      <w:r>
+        <w:rPr>
+          <w:sz w:val="28"/>
+          <w:szCs w:val="28"/>
+        </w:rPr>
+        <w:t xml:space="preserve">sensational blog posts </w:t>
+      </w:r>
+      <w:r>
+        <w:rPr>
+          <w:sz w:val="28"/>
+          <w:szCs w:val="28"/>
+        </w:rPr>
+        <w:t>on</w:t>
+      </w:r>
+      <w:r>
+        <w:rPr>
+          <w:sz w:val="28"/>
+          <w:szCs w:val="28"/>
+        </w:rPr>
+        <w:t xml:space="preserve"> given Austrian sights. These articles are designed to get </w:t>
+      </w:r>
+      <w:r>
+        <w:rPr>
+          <w:sz w:val="28"/>
+          <w:szCs w:val="28"/>
+        </w:rPr>
+        <w:t>the reader</w:t>
+      </w:r>
+      <w:r>
+        <w:rPr>
+          <w:sz w:val="28"/>
+          <w:szCs w:val="28"/>
+        </w:rPr>
+        <w:t xml:space="preserve"> interested in having a vacation in the Alpine republic.</w:t>
+      </w:r>
+    </w:p>
+    <w:p>
+      <w:pPr>
+        <w:pStyle w:val="ListParagraph"/>
+        <w:numPr>
+          <w:ilvl w:val="0"/>
+          <w:numId w:val="1"/>
+        </w:numPr>
+        <w:rPr>
+          <w:sz w:val="28"/>
+          <w:szCs w:val="28"/>
+        </w:rPr>
+      </w:pPr>
+      <w:r>
+        <w:rPr>
+          <w:sz w:val="28"/>
+          <w:szCs w:val="28"/>
+        </w:rPr>
+        <w:t>1 cent is to be paid out per article view. The commission is paid to the authors monthly.</w:t>
+      </w:r>
+    </w:p>
+    <w:p>
+      <w:pPr>
+        <w:pStyle w:val="ListParagraph"/>
+        <w:numPr>
+          <w:ilvl w:val="0"/>
+          <w:numId w:val="1"/>
+        </w:numPr>
+        <w:rPr>
+          <w:sz w:val="28"/>
+          <w:szCs w:val="28"/>
+        </w:rPr>
+      </w:pPr>
+      <w:r>
+        <w:rPr>
+          <w:sz w:val="28"/>
+          <w:szCs w:val="28"/>
+        </w:rPr>
+        <w:t>Data is collected</w:t>
+      </w:r>
+      <w:r>
+        <w:rPr>
+          <w:sz w:val="28"/>
+          <w:szCs w:val="28"/>
+        </w:rPr>
+        <w:t xml:space="preserve"> statistically. readers can see where blogs are particularly popular right now.</w:t>
+      </w:r>
+    </w:p>
+    <w:p>
+      <w:pPr>
+        <w:pStyle w:val="ListParagraph"/>
+        <w:numPr>
+          <w:ilvl w:val="0"/>
+          <w:numId w:val="1"/>
+        </w:numPr>
+        <w:rPr>
+          <w:sz w:val="28"/>
+          <w:szCs w:val="28"/>
+        </w:rPr>
+      </w:pPr>
+      <w:r>
+        <w:rPr>
+          <w:sz w:val="28"/>
+          <w:szCs w:val="28"/>
+        </w:rPr>
+        <w:t>It is implemented in the form of a microservice architecture</w:t>
+      </w:r>
+    </w:p>
+    <w:p>
+      <w:pPr>
+        <w:pStyle w:val="ListParagraph"/>
+        <w:numPr>
+          <w:ilvl w:val="0"/>
+          <w:numId w:val="1"/>
+        </w:numPr>
+        <w:rPr>
+          <w:sz w:val="28"/>
+          <w:szCs w:val="28"/>
+        </w:rPr>
+      </w:pPr>
+      <w:r>
+        <w:rPr>
+          <w:sz w:val="28"/>
+          <w:szCs w:val="28"/>
+        </w:rPr>
+        <w:t xml:space="preserve">UML diagram </w:t>
+      </w:r>
+      <w:r>
+        <w:rPr>
+          <w:sz w:val="28"/>
+          <w:szCs w:val="28"/>
+        </w:rPr>
+        <w:t>is developed based on this use case</w:t>
+      </w:r>
+      <w:r>
+        <w:rPr>
+          <w:sz w:val="28"/>
+          <w:szCs w:val="28"/>
+        </w:rPr>
+        <w:t>.</w:t>
+      </w:r>
+    </w:p>
+    <w:p>
+      <w:pPr>
+        <w:rPr>
+          <w:sz w:val="28"/>
+          <w:szCs w:val="28"/>
+        </w:rPr>
+      </w:pPr>
+      <w:r>
+        <w:rPr>
+          <w:sz w:val="28"/>
+          <w:szCs w:val="28"/>
+        </w:rPr>
+        <w:t xml:space="preserve"> </w:t>
+      </w:r>
+    </w:p>
+    <w:p>
+      <w:pPr>
+        <w:pStyle w:val="Heading2"/>
+      </w:pPr>
+      <w:bookmarkStart w:id="1" w:name="_Toc90231581"/>
+      <w:r>
+        <w:t>GitHub</w:t>
+      </w:r>
+      <w:r>
+        <w:t xml:space="preserve"> repository:</w:t>
+      </w:r>
+      <w:bookmarkEnd w:id="1"/>
+    </w:p>
+    <w:p/>
+    <w:p>
+      <w:hyperlink r:id="rId11" w:history="1">
+        <w:r>
+          <w:rPr>
+            <w:rStyle w:val="Hyperlink"/>
+          </w:rPr>
+          <w:t>https://github.com/Shahed-RAJOUB/ReiseProtal</w:t>
+        </w:r>
+      </w:hyperlink>
+    </w:p>
+    <w:p>
+      <w:pPr>
+        <w:pStyle w:val="Heading1"/>
+      </w:pPr>
+      <w:bookmarkStart w:id="2" w:name="_Toc90231582"/>
+      <w:r>
+        <w:t>Implementations:</w:t>
+      </w:r>
+      <w:bookmarkEnd w:id="2"/>
+    </w:p>
+    <w:p/>
+    <w:p>
+      <w:pPr>
+        <w:pStyle w:val="ListParagraph"/>
+        <w:numPr>
+          <w:ilvl w:val="0"/>
+          <w:numId w:val="5"/>
+        </w:numPr>
+        <w:rPr>
+          <w:sz w:val="28"/>
+          <w:szCs w:val="28"/>
+        </w:rPr>
+      </w:pPr>
+      <w:r>
+        <w:rPr>
+          <w:sz w:val="28"/>
+          <w:szCs w:val="28"/>
+        </w:rPr>
+        <w:t>Java</w:t>
+      </w:r>
+    </w:p>
+    <w:p>
+      <w:pPr>
+        <w:pStyle w:val="ListParagraph"/>
+        <w:numPr>
+          <w:ilvl w:val="0"/>
+          <w:numId w:val="5"/>
+        </w:numPr>
+        <w:rPr>
+          <w:sz w:val="28"/>
+          <w:szCs w:val="28"/>
+        </w:rPr>
+      </w:pPr>
+      <w:r>
+        <w:rPr>
+          <w:sz w:val="28"/>
+          <w:szCs w:val="28"/>
+        </w:rPr>
+        <w:t>Maven</w:t>
+      </w:r>
+    </w:p>
+    <w:p>
+      <w:pPr>
+        <w:pStyle w:val="ListParagraph"/>
+        <w:numPr>
+          <w:ilvl w:val="0"/>
+          <w:numId w:val="5"/>
+        </w:numPr>
+        <w:rPr>
+          <w:sz w:val="28"/>
+          <w:szCs w:val="28"/>
+        </w:rPr>
+      </w:pPr>
+      <w:r>
+        <w:rPr>
+          <w:sz w:val="28"/>
+          <w:szCs w:val="28"/>
+        </w:rPr>
+        <w:t>Java Persistence API</w:t>
+      </w:r>
+    </w:p>
+    <w:p>
+      <w:pPr>
+        <w:pStyle w:val="ListParagraph"/>
+        <w:numPr>
+          <w:ilvl w:val="0"/>
+          <w:numId w:val="5"/>
+        </w:numPr>
+        <w:rPr>
+          <w:sz w:val="28"/>
+          <w:szCs w:val="28"/>
+        </w:rPr>
+      </w:pPr>
+      <w:r>
+        <w:rPr>
+          <w:sz w:val="28"/>
+          <w:szCs w:val="28"/>
+        </w:rPr>
+        <w:t>Spring Boot</w:t>
+      </w:r>
+    </w:p>
+    <w:p>
+      <w:pPr>
+        <w:pStyle w:val="ListParagraph"/>
+        <w:numPr>
+          <w:ilvl w:val="0"/>
+          <w:numId w:val="5"/>
+        </w:numPr>
+        <w:rPr>
+          <w:sz w:val="28"/>
+          <w:szCs w:val="28"/>
+        </w:rPr>
+      </w:pPr>
+      <w:r>
+        <w:rPr>
+          <w:sz w:val="28"/>
+          <w:szCs w:val="28"/>
+        </w:rPr>
+        <w:t>Spring Cloud Config</w:t>
+      </w:r>
+    </w:p>
+    <w:p>
+      <w:pPr>
+        <w:pStyle w:val="ListParagraph"/>
+        <w:numPr>
+          <w:ilvl w:val="0"/>
+          <w:numId w:val="5"/>
+        </w:numPr>
+        <w:rPr>
+          <w:sz w:val="28"/>
+          <w:szCs w:val="28"/>
+        </w:rPr>
+      </w:pPr>
+      <w:r>
+        <w:rPr>
+          <w:sz w:val="28"/>
+          <w:szCs w:val="28"/>
+        </w:rPr>
+        <w:t>Eureka</w:t>
+      </w:r>
+    </w:p>
+    <w:p>
+      <w:pPr>
+        <w:pStyle w:val="ListParagraph"/>
+        <w:numPr>
+          <w:ilvl w:val="0"/>
+          <w:numId w:val="5"/>
+        </w:numPr>
+        <w:rPr>
+          <w:sz w:val="28"/>
+          <w:szCs w:val="28"/>
+        </w:rPr>
+      </w:pPr>
+      <w:r>
+        <w:rPr>
+          <w:sz w:val="28"/>
+          <w:szCs w:val="28"/>
+        </w:rPr>
+        <w:t>Spring Cloud Load Balancer</w:t>
+      </w:r>
+    </w:p>
+    <w:p>
+      <w:pPr>
+        <w:pStyle w:val="ListParagraph"/>
+        <w:numPr>
+          <w:ilvl w:val="0"/>
+          <w:numId w:val="5"/>
+        </w:numPr>
+        <w:rPr>
+          <w:sz w:val="28"/>
+          <w:szCs w:val="28"/>
+        </w:rPr>
+      </w:pPr>
+      <w:r>
+        <w:rPr>
+          <w:sz w:val="28"/>
+          <w:szCs w:val="28"/>
+        </w:rPr>
+        <w:t>Spring Cloud Gateway</w:t>
+      </w:r>
+    </w:p>
+    <w:p>
+      <w:pPr>
+        <w:pStyle w:val="ListParagraph"/>
+        <w:numPr>
+          <w:ilvl w:val="0"/>
+          <w:numId w:val="5"/>
+        </w:numPr>
+        <w:rPr>
+          <w:sz w:val="28"/>
+          <w:szCs w:val="28"/>
+        </w:rPr>
+      </w:pPr>
+      <w:r>
+        <w:rPr>
+          <w:sz w:val="28"/>
+          <w:szCs w:val="28"/>
+        </w:rPr>
+        <w:t>Kafka</w:t>
+      </w:r>
+    </w:p>
+    <w:p>
+      <w:pPr>
+        <w:pStyle w:val="ListParagraph"/>
+        <w:numPr>
+          <w:ilvl w:val="0"/>
+          <w:numId w:val="5"/>
+        </w:numPr>
+        <w:rPr>
+          <w:sz w:val="28"/>
+          <w:szCs w:val="28"/>
+        </w:rPr>
+      </w:pPr>
+      <w:r>
+        <w:rPr>
+          <w:sz w:val="28"/>
+          <w:szCs w:val="28"/>
+        </w:rPr>
+        <w:t>PostgreSQL</w:t>
+      </w:r>
+    </w:p>
+    <w:p>
+      <w:pPr>
+        <w:pStyle w:val="ListParagraph"/>
+        <w:numPr>
+          <w:ilvl w:val="0"/>
+          <w:numId w:val="5"/>
+        </w:numPr>
+        <w:rPr>
+          <w:sz w:val="28"/>
+          <w:szCs w:val="28"/>
+        </w:rPr>
+      </w:pPr>
+      <w:proofErr w:type="spellStart"/>
+      <w:r>
+        <w:rPr>
+          <w:sz w:val="28"/>
+          <w:szCs w:val="28"/>
+        </w:rPr>
+        <w:t>Zipkin</w:t>
+      </w:r>
+      <w:proofErr w:type="spellEnd"/>
+      <w:r>
+        <w:rPr>
+          <w:sz w:val="28"/>
+          <w:szCs w:val="28"/>
+        </w:rPr>
+        <w:t xml:space="preserve"> server</w:t>
+      </w:r>
+    </w:p>
+    <w:p>
+      <w:pPr>
+        <w:pStyle w:val="ListParagraph"/>
+        <w:numPr>
+          <w:ilvl w:val="0"/>
+          <w:numId w:val="5"/>
+        </w:numPr>
+        <w:rPr>
+          <w:sz w:val="28"/>
+          <w:szCs w:val="28"/>
+        </w:rPr>
+      </w:pPr>
+      <w:r>
+        <w:rPr>
+          <w:sz w:val="28"/>
+          <w:szCs w:val="28"/>
+        </w:rPr>
+        <w:t>Docker</w:t>
+      </w:r>
+    </w:p>
+    <w:p>
+      <w:pPr>
+        <w:pStyle w:val="Heading1"/>
+      </w:pPr>
+      <w:bookmarkStart w:id="3" w:name="_Toc90231583"/>
+      <w:r>
+        <w:lastRenderedPageBreak/>
+        <w:t>Use Case Diagram:</w:t>
+      </w:r>
+      <w:bookmarkEnd w:id="3"/>
+    </w:p>
+    <w:p>
+      <w:pPr>
+        <w:jc w:val="center"/>
+      </w:pPr>
+      <w:r>
+        <w:rPr>
+          <w:noProof/>
+        </w:rPr>
+        <w:drawing>
+          <wp:inline distT="0" distB="0" distL="0" distR="0" wp14:anchorId="1D254D15" wp14:editId="28647F25">
+            <wp:extent cx="4380865" cy="5144770"/>
+            <wp:effectExtent l="0" t="0" r="635" b="0"/>
+            <wp:docPr id="1" name="Picture 1" descr="Diagram&#10;&#10;Description automatically generated"/>
+            <wp:cNvGraphicFramePr>
+              <a:graphicFrameLocks xmlns:a="http://schemas.openxmlformats.org/drawingml/2006/main" noChangeAspect="1"/>
+            </wp:cNvGraphicFramePr>
+            <a:graphic xmlns:a="http://schemas.openxmlformats.org/drawingml/2006/main">
+              <a:graphicData uri="http://schemas.openxmlformats.org/drawingml/2006/picture">
+                <pic:pic xmlns:pic="http://schemas.openxmlformats.org/drawingml/2006/picture">
+                  <pic:nvPicPr>
+                    <pic:cNvPr id="1" name="Picture 1" descr="Diagram&#10;&#10;Description automatically generated"/>
+                    <pic:cNvPicPr>
+                      <a:picLocks noChangeAspect="1" noChangeArrowheads="1"/>
+                    </pic:cNvPicPr>
+                  </pic:nvPicPr>
+                  <pic:blipFill>
+                    <a:blip r:embed="rId12">
+                      <a:extLst>
+                        <a:ext uri="{28A0092B-C50C-407E-A947-70E740481C1C}">
+                          <a14:useLocalDpi xmlns:a14="http://schemas.microsoft.com/office/drawing/2010/main" val="0"/>
+                        </a:ext>
+                      </a:extLst>
+                    </a:blip>
+                    <a:srcRect/>
+                    <a:stretch>
+                      <a:fillRect/>
+                    </a:stretch>
+                  </pic:blipFill>
+                  <pic:spPr bwMode="auto">
+                    <a:xfrm>
+                      <a:off x="0" y="0"/>
+                      <a:ext cx="4380865" cy="5144770"/>
+                    </a:xfrm>
+                    <a:prstGeom prst="rect">
+                      <a:avLst/>
+                    </a:prstGeom>
+                    <a:noFill/>
+                    <a:ln>
+                      <a:noFill/>
+                    </a:ln>
+                  </pic:spPr>
+                </pic:pic>
+              </a:graphicData>
+            </a:graphic>
+          </wp:inline>
+        </w:drawing>
+      </w:r>
+    </w:p>
+    <w:p>
+      <w:pPr>
+        <w:pStyle w:val="Heading1"/>
+      </w:pPr>
+      <w:bookmarkStart w:id="4" w:name="_Toc90231584"/>
+      <w:r>
+        <w:lastRenderedPageBreak/>
+        <w:t>UML Diagram:</w:t>
+      </w:r>
+      <w:bookmarkEnd w:id="4"/>
+    </w:p>
+    <w:p>
+      <w:pPr>
+        <w:jc w:val="center"/>
+      </w:pPr>
+      <w:r>
+        <w:rPr>
+          <w:noProof/>
+        </w:rPr>
+        <w:drawing>
+          <wp:inline distT="0" distB="0" distL="0" distR="0" wp14:anchorId="2DD5B61A" wp14:editId="1FFCCE61">
+            <wp:extent cx="4285615" cy="6289675"/>
+            <wp:effectExtent l="0" t="0" r="635" b="0"/>
+            <wp:docPr id="2" name="Picture 2" descr="Diagram&#10;&#10;Description automatically generated"/>
+            <wp:cNvGraphicFramePr>
+              <a:graphicFrameLocks xmlns:a="http://schemas.openxmlformats.org/drawingml/2006/main" noChangeAspect="1"/>
+            </wp:cNvGraphicFramePr>
+            <a:graphic xmlns:a="http://schemas.openxmlformats.org/drawingml/2006/main">
+              <a:graphicData uri="http://schemas.openxmlformats.org/drawingml/2006/picture">
+                <pic:pic xmlns:pic="http://schemas.openxmlformats.org/drawingml/2006/picture">
+                  <pic:nvPicPr>
+                    <pic:cNvPr id="2" name="Picture 2" descr="Diagram&#10;&#10;Description automatically generated"/>
+                    <pic:cNvPicPr>
+                      <a:picLocks noChangeAspect="1" noChangeArrowheads="1"/>
+                    </pic:cNvPicPr>
+                  </pic:nvPicPr>
+                  <pic:blipFill>
+                    <a:blip r:embed="rId13">
+                      <a:extLst>
+                        <a:ext uri="{28A0092B-C50C-407E-A947-70E740481C1C}">
+                          <a14:useLocalDpi xmlns:a14="http://schemas.microsoft.com/office/drawing/2010/main" val="0"/>
+                        </a:ext>
+                      </a:extLst>
+                    </a:blip>
+                    <a:srcRect/>
+                    <a:stretch>
+                      <a:fillRect/>
+                    </a:stretch>
+                  </pic:blipFill>
+                  <pic:spPr bwMode="auto">
+                    <a:xfrm>
+                      <a:off x="0" y="0"/>
+                      <a:ext cx="4285615" cy="6289675"/>
+                    </a:xfrm>
+                    <a:prstGeom prst="rect">
+                      <a:avLst/>
+                    </a:prstGeom>
+                    <a:noFill/>
+                    <a:ln>
+                      <a:noFill/>
+                    </a:ln>
+                  </pic:spPr>
+                </pic:pic>
+              </a:graphicData>
+            </a:graphic>
+          </wp:inline>
+        </w:drawing>
+      </w:r>
+    </w:p>
+    <w:p>
+      <w:pPr>
+        <w:pStyle w:val="Heading1"/>
+      </w:pPr>
+      <w:bookmarkStart w:id="5" w:name="_Toc90231585"/>
+      <w:r>
+        <w:lastRenderedPageBreak/>
+        <w:t>Database Design:</w:t>
+      </w:r>
+      <w:bookmarkEnd w:id="5"/>
+    </w:p>
+    <w:p>
+      <w:pPr>
+        <w:jc w:val="center"/>
+      </w:pPr>
+      <w:r>
+        <w:rPr>
+          <w:noProof/>
+        </w:rPr>
+        <w:drawing>
+          <wp:inline distT="0" distB="0" distL="0" distR="0" wp14:anchorId="5C469519" wp14:editId="27B3EA6E">
+            <wp:extent cx="5972810" cy="4384675"/>
+            <wp:effectExtent l="0" t="0" r="8890" b="0"/>
+            <wp:docPr id="3" name="Picture 3" descr="Diagram&#10;&#10;Description automatically generated"/>
+            <wp:cNvGraphicFramePr>
+              <a:graphicFrameLocks xmlns:a="http://schemas.openxmlformats.org/drawingml/2006/main" noChangeAspect="1"/>
+            </wp:cNvGraphicFramePr>
+            <a:graphic xmlns:a="http://schemas.openxmlformats.org/drawingml/2006/main">
+              <a:graphicData uri="http://schemas.openxmlformats.org/drawingml/2006/picture">
+                <pic:pic xmlns:pic="http://schemas.openxmlformats.org/drawingml/2006/picture">
+                  <pic:nvPicPr>
+                    <pic:cNvPr id="3" name="Picture 3" descr="Diagram&#10;&#10;Description automatically generated"/>
+                    <pic:cNvPicPr>
+                      <a:picLocks noChangeAspect="1" noChangeArrowheads="1"/>
+                    </pic:cNvPicPr>
+                  </pic:nvPicPr>
+                  <pic:blipFill>
+                    <a:blip r:embed="rId14">
+                      <a:extLst>
+                        <a:ext uri="{28A0092B-C50C-407E-A947-70E740481C1C}">
+                          <a14:useLocalDpi xmlns:a14="http://schemas.microsoft.com/office/drawing/2010/main" val="0"/>
+                        </a:ext>
+                      </a:extLst>
+                    </a:blip>
+                    <a:srcRect/>
+                    <a:stretch>
+                      <a:fillRect/>
+                    </a:stretch>
+                  </pic:blipFill>
+                  <pic:spPr bwMode="auto">
+                    <a:xfrm>
+                      <a:off x="0" y="0"/>
+                      <a:ext cx="5972810" cy="4384675"/>
+                    </a:xfrm>
+                    <a:prstGeom prst="rect">
+                      <a:avLst/>
+                    </a:prstGeom>
+                    <a:noFill/>
+                    <a:ln>
+                      <a:noFill/>
+                    </a:ln>
+                  </pic:spPr>
+                </pic:pic>
+              </a:graphicData>
+            </a:graphic>
+          </wp:inline>
+        </w:drawing>
+      </w:r>
+    </w:p>
+    <w:p>
+      <w:pPr>
+        <w:jc w:val="center"/>
+      </w:pPr>
+    </w:p>
+    <w:p>
+      <w:pPr>
+        <w:pStyle w:val="ListParagraph"/>
+        <w:numPr>
+          <w:ilvl w:val="0"/>
+          <w:numId w:val="6"/>
+        </w:numPr>
+      </w:pPr>
+      <w:r>
+        <w:t>Three different tables: Author, Location, Blogs</w:t>
+      </w:r>
+    </w:p>
+    <w:p>
+      <w:pPr>
+        <w:pStyle w:val="ListParagraph"/>
+        <w:numPr>
+          <w:ilvl w:val="0"/>
+          <w:numId w:val="6"/>
+        </w:numPr>
+      </w:pPr>
+      <w:r>
+        <w:t>Each Blog has two foreign keys one for an Author and other for location to simplify the design</w:t>
+      </w:r>
+    </w:p>
+    <w:p>
+      <w:pPr>
+        <w:pStyle w:val="ListParagraph"/>
+        <w:numPr>
+          <w:ilvl w:val="0"/>
+          <w:numId w:val="6"/>
+        </w:numPr>
+      </w:pPr>
+      <w:r>
+        <w:t xml:space="preserve">Docker container for </w:t>
+      </w:r>
+      <w:r>
+        <w:t xml:space="preserve">common </w:t>
+      </w:r>
+      <w:r>
+        <w:t>P</w:t>
+      </w:r>
+      <w:r>
+        <w:t xml:space="preserve">ostgres Database is used for this design </w:t>
+      </w:r>
+      <w:r>
+        <w:t>and services are connected to the same container</w:t>
+      </w:r>
+    </w:p>
+    <w:p>
+      <w:pPr>
+        <w:pStyle w:val="Heading1"/>
+      </w:pPr>
+      <w:bookmarkStart w:id="6" w:name="_Toc90231586"/>
+      <w:r>
+        <w:t>Backend:</w:t>
+      </w:r>
+      <w:bookmarkEnd w:id="6"/>
+    </w:p>
+    <w:p/>
+    <w:p>
+      <w:r>
+        <w:t xml:space="preserve">Notes on the backend: </w:t>
+      </w:r>
+    </w:p>
+    <w:p>
+      <w:pPr>
+        <w:pStyle w:val="ListParagraph"/>
+        <w:numPr>
+          <w:ilvl w:val="0"/>
+          <w:numId w:val="3"/>
+        </w:numPr>
+      </w:pPr>
+      <w:r>
+        <w:t xml:space="preserve">The payment of the commission to the authors is only to be carried out fictitiously. It is sufficient to issue a corresponding line of text on the standard console. </w:t>
+      </w:r>
+    </w:p>
+    <w:p>
+      <w:pPr>
+        <w:pStyle w:val="ListParagraph"/>
+        <w:numPr>
+          <w:ilvl w:val="0"/>
+          <w:numId w:val="3"/>
+        </w:numPr>
+      </w:pPr>
+      <w:r>
+        <w:t xml:space="preserve">All technologies presented should be used sensibly. </w:t>
+      </w:r>
+    </w:p>
+    <w:p>
+      <w:pPr>
+        <w:pStyle w:val="ListParagraph"/>
+        <w:numPr>
+          <w:ilvl w:val="0"/>
+          <w:numId w:val="3"/>
+        </w:numPr>
+      </w:pPr>
+      <w:r>
+        <w:t>Only the functionality that is required should be implemented.</w:t>
+      </w:r>
+    </w:p>
+    <w:p/>
+    <w:p>
+      <w:pPr>
+        <w:pStyle w:val="Heading1"/>
+      </w:pPr>
+      <w:bookmarkStart w:id="7" w:name="_Toc90231587"/>
+      <w:r>
+        <w:lastRenderedPageBreak/>
+        <w:t>Frontend:</w:t>
+      </w:r>
+      <w:bookmarkEnd w:id="7"/>
+    </w:p>
+    <w:p>
+      <w:r>
+        <w:t xml:space="preserve">Notes on the front end: </w:t>
+      </w:r>
+    </w:p>
+    <w:p>
+      <w:pPr>
+        <w:pStyle w:val="ListParagraph"/>
+        <w:numPr>
+          <w:ilvl w:val="0"/>
+          <w:numId w:val="2"/>
+        </w:numPr>
+      </w:pPr>
+      <w:r>
+        <w:t xml:space="preserve">There should be a page for an author to enter a blog post. Each article is assigned to a specific point of interest. </w:t>
+      </w:r>
+    </w:p>
+    <w:p>
+      <w:pPr>
+        <w:pStyle w:val="ListParagraph"/>
+        <w:numPr>
+          <w:ilvl w:val="0"/>
+          <w:numId w:val="2"/>
+        </w:numPr>
+      </w:pPr>
+      <w:r>
+        <w:t xml:space="preserve"> For reading articles there should be an overview page with the headlines and given details page on which a specific article is presented. </w:t>
+      </w:r>
+    </w:p>
+    <w:p>
+      <w:pPr>
+        <w:pStyle w:val="ListParagraph"/>
+        <w:numPr>
+          <w:ilvl w:val="0"/>
+          <w:numId w:val="2"/>
+        </w:numPr>
+      </w:pPr>
+      <w:r>
+        <w:t xml:space="preserve">There should be a page on which you can view the total statistics as well as monthly statistics. </w:t>
+      </w:r>
+    </w:p>
+    <w:p>
+      <w:pPr>
+        <w:pStyle w:val="ListParagraph"/>
+        <w:numPr>
+          <w:ilvl w:val="0"/>
+          <w:numId w:val="2"/>
+        </w:numPr>
+      </w:pPr>
+      <w:r>
+        <w:t xml:space="preserve">The validation of the data entered, and the styling of the pages can be completely dispensed with. </w:t>
+      </w:r>
+    </w:p>
+    <w:p/>
+    <w:p>
+      <w:pPr>
+        <w:pStyle w:val="Heading1"/>
+      </w:pPr>
+      <w:bookmarkStart w:id="8" w:name="_Toc90231588"/>
+      <w:r>
+        <w:t>API Contract/Specifications:</w:t>
+      </w:r>
+      <w:bookmarkEnd w:id="8"/>
+      <w:r>
+        <w:t xml:space="preserve"> </w:t>
+      </w:r>
+    </w:p>
+    <w:p>
+      <w:r>
+        <w:t xml:space="preserve">Postman collection documentation: </w:t>
+      </w:r>
+      <w:hyperlink r:id="rId15" w:history="1">
+        <w:r>
+          <w:rPr>
+            <w:color w:val="0563C1" w:themeColor="hyperlink"/>
+            <w:u w:val="single"/>
+          </w:rPr>
+          <w:t>https://documenter.getpostman.com/view/12261877/UVR4Pqdm</w:t>
+        </w:r>
+      </w:hyperlink>
+    </w:p>
     <w:p/>
     <w:sectPr>
-      <w:headerReference w:type="default" r:id="rId9"/>
-      <w:footerReference w:type="default" r:id="rId10"/>
+      <w:headerReference w:type="default" r:id="rId16"/>
+      <w:footerReference w:type="default" r:id="rId17"/>
       <w:pgSz w:w="12240" w:h="15840"/>
       <w:pgMar w:top="1417" w:right="1417" w:bottom="1134" w:left="1417" w:header="720" w:footer="720" w:gutter="0"/>
       <w:pgNumType w:start="0"/>
@@ -742,10 +2501,7 @@
     </w:r>
     <w:proofErr w:type="gramStart"/>
     <w:r>
-      <w:t>Java)</w:t>
-    </w:r>
-    <w:r>
-      <w:t xml:space="preserve">   </w:t>
+      <w:t xml:space="preserve">Java)   </w:t>
     </w:r>
     <w:proofErr w:type="gramEnd"/>
     <w:r>
@@ -761,6 +2517,707 @@
     </w:r>
   </w:p>
 </w:hdr>
+</file>
+
+<file path=word/numbering.xml><?xml version="1.0" encoding="utf-8"?>
+<w:numbering xmlns:wpc="http://schemas.microsoft.com/office/word/2010/wordprocessingCanvas" xmlns:cx="http://schemas.microsoft.com/office/drawing/2014/chartex" xmlns:cx1="http://schemas.microsoft.com/office/drawing/2015/9/8/chartex" xmlns:cx2="http://schemas.microsoft.com/office/drawing/2015/10/21/chartex" xmlns:cx3="http://schemas.microsoft.com/office/drawing/2016/5/9/chartex" xmlns:cx4="http://schemas.microsoft.com/office/drawing/2016/5/10/chartex" xmlns:cx5="http://schemas.microsoft.com/office/drawing/2016/5/11/chartex" xmlns:cx6="http://schemas.microsoft.com/office/drawing/2016/5/12/chartex" xmlns:cx7="http://schemas.microsoft.com/office/drawing/2016/5/13/chartex" xmlns:cx8="http://schemas.microsoft.com/office/drawing/2016/5/14/chartex" xmlns:mc="http://schemas.openxmlformats.org/markup-compatibility/2006" xmlns:aink="http://schemas.microsoft.com/office/drawing/2016/ink" xmlns:am3d="http://schemas.microsoft.com/office/drawing/2017/model3d" xmlns:o="urn:schemas-microsoft-com:office:office" xmlns:r="http://schemas.openxmlformats.org/officeDocument/2006/relationships" xmlns:m="http://schemas.openxmlformats.org/officeDocument/2006/math" xmlns:v="urn:schemas-microsoft-com:vml" xmlns:wp14="http://schemas.microsoft.com/office/word/2010/wordprocessingDrawing" xmlns:wp="http://schemas.openxmlformats.org/drawingml/2006/wordprocessingDrawing" xmlns:w10="urn:schemas-microsoft-com:office:word" xmlns:w="http://schemas.openxmlformats.org/wordprocessingml/2006/main" xmlns:w14="http://schemas.microsoft.com/office/word/2010/wordml" xmlns:w15="http://schemas.microsoft.com/office/word/2012/wordml" xmlns:w16cex="http://schemas.microsoft.com/office/word/2018/wordml/cex" xmlns:w16cid="http://schemas.microsoft.com/office/word/2016/wordml/cid" xmlns:w16="http://schemas.microsoft.com/office/word/2018/wordml" xmlns:w16sdtdh="http://schemas.microsoft.com/office/word/2020/wordml/sdtdatahash" xmlns:w16se="http://schemas.microsoft.com/office/word/2015/wordml/symex" xmlns:wpg="http://schemas.microsoft.com/office/word/2010/wordprocessingGroup" xmlns:wpi="http://schemas.microsoft.com/office/word/2010/wordprocessingInk" xmlns:wne="http://schemas.microsoft.com/office/word/2006/wordml" xmlns:wps="http://schemas.microsoft.com/office/word/2010/wordprocessingShape" mc:Ignorable="w14 w15 w16se w16cid w16 w16cex w16sdtdh wp14">
+  <w:abstractNum w:abstractNumId="0" w15:restartNumberingAfterBreak="0">
+    <w:nsid w:val="204D5AAC"/>
+    <w:multiLevelType w:val="hybridMultilevel"/>
+    <w:tmpl w:val="8AD46BF4"/>
+    <w:lvl w:ilvl="0" w:tplc="04090001">
+      <w:start w:val="1"/>
+      <w:numFmt w:val="bullet"/>
+      <w:lvlText w:val=""/>
+      <w:lvlJc w:val="left"/>
+      <w:pPr>
+        <w:ind w:left="720" w:hanging="360"/>
+      </w:pPr>
+      <w:rPr>
+        <w:rFonts w:ascii="Symbol" w:hAnsi="Symbol" w:hint="default"/>
+      </w:rPr>
+    </w:lvl>
+    <w:lvl w:ilvl="1" w:tplc="04090003" w:tentative="1">
+      <w:start w:val="1"/>
+      <w:numFmt w:val="bullet"/>
+      <w:lvlText w:val="o"/>
+      <w:lvlJc w:val="left"/>
+      <w:pPr>
+        <w:ind w:left="1440" w:hanging="360"/>
+      </w:pPr>
+      <w:rPr>
+        <w:rFonts w:ascii="Courier New" w:hAnsi="Courier New" w:cs="Courier New" w:hint="default"/>
+      </w:rPr>
+    </w:lvl>
+    <w:lvl w:ilvl="2" w:tplc="04090005" w:tentative="1">
+      <w:start w:val="1"/>
+      <w:numFmt w:val="bullet"/>
+      <w:lvlText w:val=""/>
+      <w:lvlJc w:val="left"/>
+      <w:pPr>
+        <w:ind w:left="2160" w:hanging="360"/>
+      </w:pPr>
+      <w:rPr>
+        <w:rFonts w:ascii="Wingdings" w:hAnsi="Wingdings" w:hint="default"/>
+      </w:rPr>
+    </w:lvl>
+    <w:lvl w:ilvl="3" w:tplc="04090001" w:tentative="1">
+      <w:start w:val="1"/>
+      <w:numFmt w:val="bullet"/>
+      <w:lvlText w:val=""/>
+      <w:lvlJc w:val="left"/>
+      <w:pPr>
+        <w:ind w:left="2880" w:hanging="360"/>
+      </w:pPr>
+      <w:rPr>
+        <w:rFonts w:ascii="Symbol" w:hAnsi="Symbol" w:hint="default"/>
+      </w:rPr>
+    </w:lvl>
+    <w:lvl w:ilvl="4" w:tplc="04090003" w:tentative="1">
+      <w:start w:val="1"/>
+      <w:numFmt w:val="bullet"/>
+      <w:lvlText w:val="o"/>
+      <w:lvlJc w:val="left"/>
+      <w:pPr>
+        <w:ind w:left="3600" w:hanging="360"/>
+      </w:pPr>
+      <w:rPr>
+        <w:rFonts w:ascii="Courier New" w:hAnsi="Courier New" w:cs="Courier New" w:hint="default"/>
+      </w:rPr>
+    </w:lvl>
+    <w:lvl w:ilvl="5" w:tplc="04090005" w:tentative="1">
+      <w:start w:val="1"/>
+      <w:numFmt w:val="bullet"/>
+      <w:lvlText w:val=""/>
+      <w:lvlJc w:val="left"/>
+      <w:pPr>
+        <w:ind w:left="4320" w:hanging="360"/>
+      </w:pPr>
+      <w:rPr>
+        <w:rFonts w:ascii="Wingdings" w:hAnsi="Wingdings" w:hint="default"/>
+      </w:rPr>
+    </w:lvl>
+    <w:lvl w:ilvl="6" w:tplc="04090001" w:tentative="1">
+      <w:start w:val="1"/>
+      <w:numFmt w:val="bullet"/>
+      <w:lvlText w:val=""/>
+      <w:lvlJc w:val="left"/>
+      <w:pPr>
+        <w:ind w:left="5040" w:hanging="360"/>
+      </w:pPr>
+      <w:rPr>
+        <w:rFonts w:ascii="Symbol" w:hAnsi="Symbol" w:hint="default"/>
+      </w:rPr>
+    </w:lvl>
+    <w:lvl w:ilvl="7" w:tplc="04090003" w:tentative="1">
+      <w:start w:val="1"/>
+      <w:numFmt w:val="bullet"/>
+      <w:lvlText w:val="o"/>
+      <w:lvlJc w:val="left"/>
+      <w:pPr>
+        <w:ind w:left="5760" w:hanging="360"/>
+      </w:pPr>
+      <w:rPr>
+        <w:rFonts w:ascii="Courier New" w:hAnsi="Courier New" w:cs="Courier New" w:hint="default"/>
+      </w:rPr>
+    </w:lvl>
+    <w:lvl w:ilvl="8" w:tplc="04090005" w:tentative="1">
+      <w:start w:val="1"/>
+      <w:numFmt w:val="bullet"/>
+      <w:lvlText w:val=""/>
+      <w:lvlJc w:val="left"/>
+      <w:pPr>
+        <w:ind w:left="6480" w:hanging="360"/>
+      </w:pPr>
+      <w:rPr>
+        <w:rFonts w:ascii="Wingdings" w:hAnsi="Wingdings" w:hint="default"/>
+      </w:rPr>
+    </w:lvl>
+  </w:abstractNum>
+  <w:abstractNum w:abstractNumId="1" w15:restartNumberingAfterBreak="0">
+    <w:nsid w:val="28481543"/>
+    <w:multiLevelType w:val="hybridMultilevel"/>
+    <w:tmpl w:val="9FFE4846"/>
+    <w:lvl w:ilvl="0" w:tplc="04090001">
+      <w:start w:val="1"/>
+      <w:numFmt w:val="bullet"/>
+      <w:lvlText w:val=""/>
+      <w:lvlJc w:val="left"/>
+      <w:pPr>
+        <w:ind w:left="720" w:hanging="360"/>
+      </w:pPr>
+      <w:rPr>
+        <w:rFonts w:ascii="Symbol" w:hAnsi="Symbol" w:hint="default"/>
+      </w:rPr>
+    </w:lvl>
+    <w:lvl w:ilvl="1" w:tplc="04090003" w:tentative="1">
+      <w:start w:val="1"/>
+      <w:numFmt w:val="bullet"/>
+      <w:lvlText w:val="o"/>
+      <w:lvlJc w:val="left"/>
+      <w:pPr>
+        <w:ind w:left="1440" w:hanging="360"/>
+      </w:pPr>
+      <w:rPr>
+        <w:rFonts w:ascii="Courier New" w:hAnsi="Courier New" w:cs="Courier New" w:hint="default"/>
+      </w:rPr>
+    </w:lvl>
+    <w:lvl w:ilvl="2" w:tplc="04090005" w:tentative="1">
+      <w:start w:val="1"/>
+      <w:numFmt w:val="bullet"/>
+      <w:lvlText w:val=""/>
+      <w:lvlJc w:val="left"/>
+      <w:pPr>
+        <w:ind w:left="2160" w:hanging="360"/>
+      </w:pPr>
+      <w:rPr>
+        <w:rFonts w:ascii="Wingdings" w:hAnsi="Wingdings" w:hint="default"/>
+      </w:rPr>
+    </w:lvl>
+    <w:lvl w:ilvl="3" w:tplc="04090001" w:tentative="1">
+      <w:start w:val="1"/>
+      <w:numFmt w:val="bullet"/>
+      <w:lvlText w:val=""/>
+      <w:lvlJc w:val="left"/>
+      <w:pPr>
+        <w:ind w:left="2880" w:hanging="360"/>
+      </w:pPr>
+      <w:rPr>
+        <w:rFonts w:ascii="Symbol" w:hAnsi="Symbol" w:hint="default"/>
+      </w:rPr>
+    </w:lvl>
+    <w:lvl w:ilvl="4" w:tplc="04090003" w:tentative="1">
+      <w:start w:val="1"/>
+      <w:numFmt w:val="bullet"/>
+      <w:lvlText w:val="o"/>
+      <w:lvlJc w:val="left"/>
+      <w:pPr>
+        <w:ind w:left="3600" w:hanging="360"/>
+      </w:pPr>
+      <w:rPr>
+        <w:rFonts w:ascii="Courier New" w:hAnsi="Courier New" w:cs="Courier New" w:hint="default"/>
+      </w:rPr>
+    </w:lvl>
+    <w:lvl w:ilvl="5" w:tplc="04090005" w:tentative="1">
+      <w:start w:val="1"/>
+      <w:numFmt w:val="bullet"/>
+      <w:lvlText w:val=""/>
+      <w:lvlJc w:val="left"/>
+      <w:pPr>
+        <w:ind w:left="4320" w:hanging="360"/>
+      </w:pPr>
+      <w:rPr>
+        <w:rFonts w:ascii="Wingdings" w:hAnsi="Wingdings" w:hint="default"/>
+      </w:rPr>
+    </w:lvl>
+    <w:lvl w:ilvl="6" w:tplc="04090001" w:tentative="1">
+      <w:start w:val="1"/>
+      <w:numFmt w:val="bullet"/>
+      <w:lvlText w:val=""/>
+      <w:lvlJc w:val="left"/>
+      <w:pPr>
+        <w:ind w:left="5040" w:hanging="360"/>
+      </w:pPr>
+      <w:rPr>
+        <w:rFonts w:ascii="Symbol" w:hAnsi="Symbol" w:hint="default"/>
+      </w:rPr>
+    </w:lvl>
+    <w:lvl w:ilvl="7" w:tplc="04090003" w:tentative="1">
+      <w:start w:val="1"/>
+      <w:numFmt w:val="bullet"/>
+      <w:lvlText w:val="o"/>
+      <w:lvlJc w:val="left"/>
+      <w:pPr>
+        <w:ind w:left="5760" w:hanging="360"/>
+      </w:pPr>
+      <w:rPr>
+        <w:rFonts w:ascii="Courier New" w:hAnsi="Courier New" w:cs="Courier New" w:hint="default"/>
+      </w:rPr>
+    </w:lvl>
+    <w:lvl w:ilvl="8" w:tplc="04090005" w:tentative="1">
+      <w:start w:val="1"/>
+      <w:numFmt w:val="bullet"/>
+      <w:lvlText w:val=""/>
+      <w:lvlJc w:val="left"/>
+      <w:pPr>
+        <w:ind w:left="6480" w:hanging="360"/>
+      </w:pPr>
+      <w:rPr>
+        <w:rFonts w:ascii="Wingdings" w:hAnsi="Wingdings" w:hint="default"/>
+      </w:rPr>
+    </w:lvl>
+  </w:abstractNum>
+  <w:abstractNum w:abstractNumId="2" w15:restartNumberingAfterBreak="0">
+    <w:nsid w:val="3E9A5E20"/>
+    <w:multiLevelType w:val="hybridMultilevel"/>
+    <w:tmpl w:val="99524342"/>
+    <w:lvl w:ilvl="0" w:tplc="04090001">
+      <w:start w:val="1"/>
+      <w:numFmt w:val="bullet"/>
+      <w:lvlText w:val=""/>
+      <w:lvlJc w:val="left"/>
+      <w:pPr>
+        <w:ind w:left="720" w:hanging="360"/>
+      </w:pPr>
+      <w:rPr>
+        <w:rFonts w:ascii="Symbol" w:hAnsi="Symbol" w:hint="default"/>
+      </w:rPr>
+    </w:lvl>
+    <w:lvl w:ilvl="1" w:tplc="04090003" w:tentative="1">
+      <w:start w:val="1"/>
+      <w:numFmt w:val="bullet"/>
+      <w:lvlText w:val="o"/>
+      <w:lvlJc w:val="left"/>
+      <w:pPr>
+        <w:ind w:left="1440" w:hanging="360"/>
+      </w:pPr>
+      <w:rPr>
+        <w:rFonts w:ascii="Courier New" w:hAnsi="Courier New" w:cs="Courier New" w:hint="default"/>
+      </w:rPr>
+    </w:lvl>
+    <w:lvl w:ilvl="2" w:tplc="04090005" w:tentative="1">
+      <w:start w:val="1"/>
+      <w:numFmt w:val="bullet"/>
+      <w:lvlText w:val=""/>
+      <w:lvlJc w:val="left"/>
+      <w:pPr>
+        <w:ind w:left="2160" w:hanging="360"/>
+      </w:pPr>
+      <w:rPr>
+        <w:rFonts w:ascii="Wingdings" w:hAnsi="Wingdings" w:hint="default"/>
+      </w:rPr>
+    </w:lvl>
+    <w:lvl w:ilvl="3" w:tplc="04090001" w:tentative="1">
+      <w:start w:val="1"/>
+      <w:numFmt w:val="bullet"/>
+      <w:lvlText w:val=""/>
+      <w:lvlJc w:val="left"/>
+      <w:pPr>
+        <w:ind w:left="2880" w:hanging="360"/>
+      </w:pPr>
+      <w:rPr>
+        <w:rFonts w:ascii="Symbol" w:hAnsi="Symbol" w:hint="default"/>
+      </w:rPr>
+    </w:lvl>
+    <w:lvl w:ilvl="4" w:tplc="04090003" w:tentative="1">
+      <w:start w:val="1"/>
+      <w:numFmt w:val="bullet"/>
+      <w:lvlText w:val="o"/>
+      <w:lvlJc w:val="left"/>
+      <w:pPr>
+        <w:ind w:left="3600" w:hanging="360"/>
+      </w:pPr>
+      <w:rPr>
+        <w:rFonts w:ascii="Courier New" w:hAnsi="Courier New" w:cs="Courier New" w:hint="default"/>
+      </w:rPr>
+    </w:lvl>
+    <w:lvl w:ilvl="5" w:tplc="04090005" w:tentative="1">
+      <w:start w:val="1"/>
+      <w:numFmt w:val="bullet"/>
+      <w:lvlText w:val=""/>
+      <w:lvlJc w:val="left"/>
+      <w:pPr>
+        <w:ind w:left="4320" w:hanging="360"/>
+      </w:pPr>
+      <w:rPr>
+        <w:rFonts w:ascii="Wingdings" w:hAnsi="Wingdings" w:hint="default"/>
+      </w:rPr>
+    </w:lvl>
+    <w:lvl w:ilvl="6" w:tplc="04090001" w:tentative="1">
+      <w:start w:val="1"/>
+      <w:numFmt w:val="bullet"/>
+      <w:lvlText w:val=""/>
+      <w:lvlJc w:val="left"/>
+      <w:pPr>
+        <w:ind w:left="5040" w:hanging="360"/>
+      </w:pPr>
+      <w:rPr>
+        <w:rFonts w:ascii="Symbol" w:hAnsi="Symbol" w:hint="default"/>
+      </w:rPr>
+    </w:lvl>
+    <w:lvl w:ilvl="7" w:tplc="04090003" w:tentative="1">
+      <w:start w:val="1"/>
+      <w:numFmt w:val="bullet"/>
+      <w:lvlText w:val="o"/>
+      <w:lvlJc w:val="left"/>
+      <w:pPr>
+        <w:ind w:left="5760" w:hanging="360"/>
+      </w:pPr>
+      <w:rPr>
+        <w:rFonts w:ascii="Courier New" w:hAnsi="Courier New" w:cs="Courier New" w:hint="default"/>
+      </w:rPr>
+    </w:lvl>
+    <w:lvl w:ilvl="8" w:tplc="04090005" w:tentative="1">
+      <w:start w:val="1"/>
+      <w:numFmt w:val="bullet"/>
+      <w:lvlText w:val=""/>
+      <w:lvlJc w:val="left"/>
+      <w:pPr>
+        <w:ind w:left="6480" w:hanging="360"/>
+      </w:pPr>
+      <w:rPr>
+        <w:rFonts w:ascii="Wingdings" w:hAnsi="Wingdings" w:hint="default"/>
+      </w:rPr>
+    </w:lvl>
+  </w:abstractNum>
+  <w:abstractNum w:abstractNumId="3" w15:restartNumberingAfterBreak="0">
+    <w:nsid w:val="463F2ABB"/>
+    <w:multiLevelType w:val="hybridMultilevel"/>
+    <w:tmpl w:val="E56AB2EE"/>
+    <w:lvl w:ilvl="0" w:tplc="04090005">
+      <w:start w:val="1"/>
+      <w:numFmt w:val="bullet"/>
+      <w:lvlText w:val=""/>
+      <w:lvlJc w:val="left"/>
+      <w:pPr>
+        <w:ind w:left="770" w:hanging="360"/>
+      </w:pPr>
+      <w:rPr>
+        <w:rFonts w:ascii="Wingdings" w:hAnsi="Wingdings" w:hint="default"/>
+      </w:rPr>
+    </w:lvl>
+    <w:lvl w:ilvl="1" w:tplc="04090003" w:tentative="1">
+      <w:start w:val="1"/>
+      <w:numFmt w:val="bullet"/>
+      <w:lvlText w:val="o"/>
+      <w:lvlJc w:val="left"/>
+      <w:pPr>
+        <w:ind w:left="1490" w:hanging="360"/>
+      </w:pPr>
+      <w:rPr>
+        <w:rFonts w:ascii="Courier New" w:hAnsi="Courier New" w:cs="Courier New" w:hint="default"/>
+      </w:rPr>
+    </w:lvl>
+    <w:lvl w:ilvl="2" w:tplc="04090005" w:tentative="1">
+      <w:start w:val="1"/>
+      <w:numFmt w:val="bullet"/>
+      <w:lvlText w:val=""/>
+      <w:lvlJc w:val="left"/>
+      <w:pPr>
+        <w:ind w:left="2210" w:hanging="360"/>
+      </w:pPr>
+      <w:rPr>
+        <w:rFonts w:ascii="Wingdings" w:hAnsi="Wingdings" w:hint="default"/>
+      </w:rPr>
+    </w:lvl>
+    <w:lvl w:ilvl="3" w:tplc="04090001" w:tentative="1">
+      <w:start w:val="1"/>
+      <w:numFmt w:val="bullet"/>
+      <w:lvlText w:val=""/>
+      <w:lvlJc w:val="left"/>
+      <w:pPr>
+        <w:ind w:left="2930" w:hanging="360"/>
+      </w:pPr>
+      <w:rPr>
+        <w:rFonts w:ascii="Symbol" w:hAnsi="Symbol" w:hint="default"/>
+      </w:rPr>
+    </w:lvl>
+    <w:lvl w:ilvl="4" w:tplc="04090003" w:tentative="1">
+      <w:start w:val="1"/>
+      <w:numFmt w:val="bullet"/>
+      <w:lvlText w:val="o"/>
+      <w:lvlJc w:val="left"/>
+      <w:pPr>
+        <w:ind w:left="3650" w:hanging="360"/>
+      </w:pPr>
+      <w:rPr>
+        <w:rFonts w:ascii="Courier New" w:hAnsi="Courier New" w:cs="Courier New" w:hint="default"/>
+      </w:rPr>
+    </w:lvl>
+    <w:lvl w:ilvl="5" w:tplc="04090005" w:tentative="1">
+      <w:start w:val="1"/>
+      <w:numFmt w:val="bullet"/>
+      <w:lvlText w:val=""/>
+      <w:lvlJc w:val="left"/>
+      <w:pPr>
+        <w:ind w:left="4370" w:hanging="360"/>
+      </w:pPr>
+      <w:rPr>
+        <w:rFonts w:ascii="Wingdings" w:hAnsi="Wingdings" w:hint="default"/>
+      </w:rPr>
+    </w:lvl>
+    <w:lvl w:ilvl="6" w:tplc="04090001" w:tentative="1">
+      <w:start w:val="1"/>
+      <w:numFmt w:val="bullet"/>
+      <w:lvlText w:val=""/>
+      <w:lvlJc w:val="left"/>
+      <w:pPr>
+        <w:ind w:left="5090" w:hanging="360"/>
+      </w:pPr>
+      <w:rPr>
+        <w:rFonts w:ascii="Symbol" w:hAnsi="Symbol" w:hint="default"/>
+      </w:rPr>
+    </w:lvl>
+    <w:lvl w:ilvl="7" w:tplc="04090003" w:tentative="1">
+      <w:start w:val="1"/>
+      <w:numFmt w:val="bullet"/>
+      <w:lvlText w:val="o"/>
+      <w:lvlJc w:val="left"/>
+      <w:pPr>
+        <w:ind w:left="5810" w:hanging="360"/>
+      </w:pPr>
+      <w:rPr>
+        <w:rFonts w:ascii="Courier New" w:hAnsi="Courier New" w:cs="Courier New" w:hint="default"/>
+      </w:rPr>
+    </w:lvl>
+    <w:lvl w:ilvl="8" w:tplc="04090005" w:tentative="1">
+      <w:start w:val="1"/>
+      <w:numFmt w:val="bullet"/>
+      <w:lvlText w:val=""/>
+      <w:lvlJc w:val="left"/>
+      <w:pPr>
+        <w:ind w:left="6530" w:hanging="360"/>
+      </w:pPr>
+      <w:rPr>
+        <w:rFonts w:ascii="Wingdings" w:hAnsi="Wingdings" w:hint="default"/>
+      </w:rPr>
+    </w:lvl>
+  </w:abstractNum>
+  <w:abstractNum w:abstractNumId="4" w15:restartNumberingAfterBreak="0">
+    <w:nsid w:val="4DF27F87"/>
+    <w:multiLevelType w:val="hybridMultilevel"/>
+    <w:tmpl w:val="63F417BC"/>
+    <w:lvl w:ilvl="0" w:tplc="04090005">
+      <w:start w:val="1"/>
+      <w:numFmt w:val="bullet"/>
+      <w:lvlText w:val=""/>
+      <w:lvlJc w:val="left"/>
+      <w:pPr>
+        <w:ind w:left="720" w:hanging="360"/>
+      </w:pPr>
+      <w:rPr>
+        <w:rFonts w:ascii="Wingdings" w:hAnsi="Wingdings" w:hint="default"/>
+      </w:rPr>
+    </w:lvl>
+    <w:lvl w:ilvl="1" w:tplc="04090003" w:tentative="1">
+      <w:start w:val="1"/>
+      <w:numFmt w:val="bullet"/>
+      <w:lvlText w:val="o"/>
+      <w:lvlJc w:val="left"/>
+      <w:pPr>
+        <w:ind w:left="1440" w:hanging="360"/>
+      </w:pPr>
+      <w:rPr>
+        <w:rFonts w:ascii="Courier New" w:hAnsi="Courier New" w:cs="Courier New" w:hint="default"/>
+      </w:rPr>
+    </w:lvl>
+    <w:lvl w:ilvl="2" w:tplc="04090005" w:tentative="1">
+      <w:start w:val="1"/>
+      <w:numFmt w:val="bullet"/>
+      <w:lvlText w:val=""/>
+      <w:lvlJc w:val="left"/>
+      <w:pPr>
+        <w:ind w:left="2160" w:hanging="360"/>
+      </w:pPr>
+      <w:rPr>
+        <w:rFonts w:ascii="Wingdings" w:hAnsi="Wingdings" w:hint="default"/>
+      </w:rPr>
+    </w:lvl>
+    <w:lvl w:ilvl="3" w:tplc="04090001" w:tentative="1">
+      <w:start w:val="1"/>
+      <w:numFmt w:val="bullet"/>
+      <w:lvlText w:val=""/>
+      <w:lvlJc w:val="left"/>
+      <w:pPr>
+        <w:ind w:left="2880" w:hanging="360"/>
+      </w:pPr>
+      <w:rPr>
+        <w:rFonts w:ascii="Symbol" w:hAnsi="Symbol" w:hint="default"/>
+      </w:rPr>
+    </w:lvl>
+    <w:lvl w:ilvl="4" w:tplc="04090003" w:tentative="1">
+      <w:start w:val="1"/>
+      <w:numFmt w:val="bullet"/>
+      <w:lvlText w:val="o"/>
+      <w:lvlJc w:val="left"/>
+      <w:pPr>
+        <w:ind w:left="3600" w:hanging="360"/>
+      </w:pPr>
+      <w:rPr>
+        <w:rFonts w:ascii="Courier New" w:hAnsi="Courier New" w:cs="Courier New" w:hint="default"/>
+      </w:rPr>
+    </w:lvl>
+    <w:lvl w:ilvl="5" w:tplc="04090005" w:tentative="1">
+      <w:start w:val="1"/>
+      <w:numFmt w:val="bullet"/>
+      <w:lvlText w:val=""/>
+      <w:lvlJc w:val="left"/>
+      <w:pPr>
+        <w:ind w:left="4320" w:hanging="360"/>
+      </w:pPr>
+      <w:rPr>
+        <w:rFonts w:ascii="Wingdings" w:hAnsi="Wingdings" w:hint="default"/>
+      </w:rPr>
+    </w:lvl>
+    <w:lvl w:ilvl="6" w:tplc="04090001" w:tentative="1">
+      <w:start w:val="1"/>
+      <w:numFmt w:val="bullet"/>
+      <w:lvlText w:val=""/>
+      <w:lvlJc w:val="left"/>
+      <w:pPr>
+        <w:ind w:left="5040" w:hanging="360"/>
+      </w:pPr>
+      <w:rPr>
+        <w:rFonts w:ascii="Symbol" w:hAnsi="Symbol" w:hint="default"/>
+      </w:rPr>
+    </w:lvl>
+    <w:lvl w:ilvl="7" w:tplc="04090003" w:tentative="1">
+      <w:start w:val="1"/>
+      <w:numFmt w:val="bullet"/>
+      <w:lvlText w:val="o"/>
+      <w:lvlJc w:val="left"/>
+      <w:pPr>
+        <w:ind w:left="5760" w:hanging="360"/>
+      </w:pPr>
+      <w:rPr>
+        <w:rFonts w:ascii="Courier New" w:hAnsi="Courier New" w:cs="Courier New" w:hint="default"/>
+      </w:rPr>
+    </w:lvl>
+    <w:lvl w:ilvl="8" w:tplc="04090005" w:tentative="1">
+      <w:start w:val="1"/>
+      <w:numFmt w:val="bullet"/>
+      <w:lvlText w:val=""/>
+      <w:lvlJc w:val="left"/>
+      <w:pPr>
+        <w:ind w:left="6480" w:hanging="360"/>
+      </w:pPr>
+      <w:rPr>
+        <w:rFonts w:ascii="Wingdings" w:hAnsi="Wingdings" w:hint="default"/>
+      </w:rPr>
+    </w:lvl>
+  </w:abstractNum>
+  <w:abstractNum w:abstractNumId="5" w15:restartNumberingAfterBreak="0">
+    <w:nsid w:val="782B61CD"/>
+    <w:multiLevelType w:val="hybridMultilevel"/>
+    <w:tmpl w:val="60D670E2"/>
+    <w:lvl w:ilvl="0" w:tplc="04090005">
+      <w:start w:val="1"/>
+      <w:numFmt w:val="bullet"/>
+      <w:lvlText w:val=""/>
+      <w:lvlJc w:val="left"/>
+      <w:pPr>
+        <w:ind w:left="720" w:hanging="360"/>
+      </w:pPr>
+      <w:rPr>
+        <w:rFonts w:ascii="Wingdings" w:hAnsi="Wingdings" w:hint="default"/>
+      </w:rPr>
+    </w:lvl>
+    <w:lvl w:ilvl="1" w:tplc="04090003" w:tentative="1">
+      <w:start w:val="1"/>
+      <w:numFmt w:val="bullet"/>
+      <w:lvlText w:val="o"/>
+      <w:lvlJc w:val="left"/>
+      <w:pPr>
+        <w:ind w:left="1440" w:hanging="360"/>
+      </w:pPr>
+      <w:rPr>
+        <w:rFonts w:ascii="Courier New" w:hAnsi="Courier New" w:cs="Courier New" w:hint="default"/>
+      </w:rPr>
+    </w:lvl>
+    <w:lvl w:ilvl="2" w:tplc="04090005" w:tentative="1">
+      <w:start w:val="1"/>
+      <w:numFmt w:val="bullet"/>
+      <w:lvlText w:val=""/>
+      <w:lvlJc w:val="left"/>
+      <w:pPr>
+        <w:ind w:left="2160" w:hanging="360"/>
+      </w:pPr>
+      <w:rPr>
+        <w:rFonts w:ascii="Wingdings" w:hAnsi="Wingdings" w:hint="default"/>
+      </w:rPr>
+    </w:lvl>
+    <w:lvl w:ilvl="3" w:tplc="04090001" w:tentative="1">
+      <w:start w:val="1"/>
+      <w:numFmt w:val="bullet"/>
+      <w:lvlText w:val=""/>
+      <w:lvlJc w:val="left"/>
+      <w:pPr>
+        <w:ind w:left="2880" w:hanging="360"/>
+      </w:pPr>
+      <w:rPr>
+        <w:rFonts w:ascii="Symbol" w:hAnsi="Symbol" w:hint="default"/>
+      </w:rPr>
+    </w:lvl>
+    <w:lvl w:ilvl="4" w:tplc="04090003" w:tentative="1">
+      <w:start w:val="1"/>
+      <w:numFmt w:val="bullet"/>
+      <w:lvlText w:val="o"/>
+      <w:lvlJc w:val="left"/>
+      <w:pPr>
+        <w:ind w:left="3600" w:hanging="360"/>
+      </w:pPr>
+      <w:rPr>
+        <w:rFonts w:ascii="Courier New" w:hAnsi="Courier New" w:cs="Courier New" w:hint="default"/>
+      </w:rPr>
+    </w:lvl>
+    <w:lvl w:ilvl="5" w:tplc="04090005" w:tentative="1">
+      <w:start w:val="1"/>
+      <w:numFmt w:val="bullet"/>
+      <w:lvlText w:val=""/>
+      <w:lvlJc w:val="left"/>
+      <w:pPr>
+        <w:ind w:left="4320" w:hanging="360"/>
+      </w:pPr>
+      <w:rPr>
+        <w:rFonts w:ascii="Wingdings" w:hAnsi="Wingdings" w:hint="default"/>
+      </w:rPr>
+    </w:lvl>
+    <w:lvl w:ilvl="6" w:tplc="04090001" w:tentative="1">
+      <w:start w:val="1"/>
+      <w:numFmt w:val="bullet"/>
+      <w:lvlText w:val=""/>
+      <w:lvlJc w:val="left"/>
+      <w:pPr>
+        <w:ind w:left="5040" w:hanging="360"/>
+      </w:pPr>
+      <w:rPr>
+        <w:rFonts w:ascii="Symbol" w:hAnsi="Symbol" w:hint="default"/>
+      </w:rPr>
+    </w:lvl>
+    <w:lvl w:ilvl="7" w:tplc="04090003" w:tentative="1">
+      <w:start w:val="1"/>
+      <w:numFmt w:val="bullet"/>
+      <w:lvlText w:val="o"/>
+      <w:lvlJc w:val="left"/>
+      <w:pPr>
+        <w:ind w:left="5760" w:hanging="360"/>
+      </w:pPr>
+      <w:rPr>
+        <w:rFonts w:ascii="Courier New" w:hAnsi="Courier New" w:cs="Courier New" w:hint="default"/>
+      </w:rPr>
+    </w:lvl>
+    <w:lvl w:ilvl="8" w:tplc="04090005" w:tentative="1">
+      <w:start w:val="1"/>
+      <w:numFmt w:val="bullet"/>
+      <w:lvlText w:val=""/>
+      <w:lvlJc w:val="left"/>
+      <w:pPr>
+        <w:ind w:left="6480" w:hanging="360"/>
+      </w:pPr>
+      <w:rPr>
+        <w:rFonts w:ascii="Wingdings" w:hAnsi="Wingdings" w:hint="default"/>
+      </w:rPr>
+    </w:lvl>
+  </w:abstractNum>
+  <w:num w:numId="1">
+    <w:abstractNumId w:val="1"/>
+  </w:num>
+  <w:num w:numId="2">
+    <w:abstractNumId w:val="5"/>
+  </w:num>
+  <w:num w:numId="3">
+    <w:abstractNumId w:val="3"/>
+  </w:num>
+  <w:num w:numId="4">
+    <w:abstractNumId w:val="4"/>
+  </w:num>
+  <w:num w:numId="5">
+    <w:abstractNumId w:val="0"/>
+  </w:num>
+  <w:num w:numId="6">
+    <w:abstractNumId w:val="2"/>
+  </w:num>
+</w:numbering>
 </file>
 
 <file path=word/styles.xml><?xml version="1.0" encoding="utf-8"?>
@@ -1162,6 +3619,49 @@
     <w:name w:val="Normal"/>
     <w:qFormat/>
   </w:style>
+  <w:style w:type="paragraph" w:styleId="Heading1">
+    <w:name w:val="heading 1"/>
+    <w:basedOn w:val="Normal"/>
+    <w:next w:val="Normal"/>
+    <w:link w:val="Heading1Char"/>
+    <w:uiPriority w:val="9"/>
+    <w:qFormat/>
+    <w:rsid w:val="00D600C9"/>
+    <w:pPr>
+      <w:keepNext/>
+      <w:keepLines/>
+      <w:spacing w:before="240" w:after="0"/>
+      <w:outlineLvl w:val="0"/>
+    </w:pPr>
+    <w:rPr>
+      <w:rFonts w:asciiTheme="majorHAnsi" w:eastAsiaTheme="majorEastAsia" w:hAnsiTheme="majorHAnsi" w:cstheme="majorBidi"/>
+      <w:color w:val="2F5496" w:themeColor="accent1" w:themeShade="BF"/>
+      <w:sz w:val="32"/>
+      <w:szCs w:val="32"/>
+    </w:rPr>
+  </w:style>
+  <w:style w:type="paragraph" w:styleId="Heading2">
+    <w:name w:val="heading 2"/>
+    <w:basedOn w:val="Normal"/>
+    <w:next w:val="Normal"/>
+    <w:link w:val="Heading2Char"/>
+    <w:uiPriority w:val="9"/>
+    <w:unhideWhenUsed/>
+    <w:qFormat/>
+    <w:rsid w:val="000A2848"/>
+    <w:pPr>
+      <w:keepNext/>
+      <w:keepLines/>
+      <w:spacing w:before="40" w:after="0"/>
+      <w:outlineLvl w:val="1"/>
+    </w:pPr>
+    <w:rPr>
+      <w:rFonts w:asciiTheme="majorHAnsi" w:eastAsiaTheme="majorEastAsia" w:hAnsiTheme="majorHAnsi" w:cstheme="majorBidi"/>
+      <w:color w:val="2F5496" w:themeColor="accent1" w:themeShade="BF"/>
+      <w:sz w:val="26"/>
+      <w:szCs w:val="26"/>
+    </w:rPr>
+  </w:style>
   <w:style w:type="character" w:default="1" w:styleId="DefaultParagraphFont">
     <w:name w:val="Default Paragraph Font"/>
     <w:uiPriority w:val="1"/>
@@ -1256,6 +3756,115 @@
     <w:uiPriority w:val="99"/>
     <w:rsid w:val="00A5402C"/>
   </w:style>
+  <w:style w:type="character" w:styleId="Hyperlink">
+    <w:name w:val="Hyperlink"/>
+    <w:basedOn w:val="DefaultParagraphFont"/>
+    <w:uiPriority w:val="99"/>
+    <w:unhideWhenUsed/>
+    <w:rsid w:val="00510232"/>
+    <w:rPr>
+      <w:color w:val="0563C1" w:themeColor="hyperlink"/>
+      <w:u w:val="single"/>
+    </w:rPr>
+  </w:style>
+  <w:style w:type="character" w:styleId="UnresolvedMention">
+    <w:name w:val="Unresolved Mention"/>
+    <w:basedOn w:val="DefaultParagraphFont"/>
+    <w:uiPriority w:val="99"/>
+    <w:semiHidden/>
+    <w:unhideWhenUsed/>
+    <w:rsid w:val="00510232"/>
+    <w:rPr>
+      <w:color w:val="605E5C"/>
+      <w:shd w:val="clear" w:color="auto" w:fill="E1DFDD"/>
+    </w:rPr>
+  </w:style>
+  <w:style w:type="character" w:styleId="FollowedHyperlink">
+    <w:name w:val="FollowedHyperlink"/>
+    <w:basedOn w:val="DefaultParagraphFont"/>
+    <w:uiPriority w:val="99"/>
+    <w:semiHidden/>
+    <w:unhideWhenUsed/>
+    <w:rsid w:val="00510232"/>
+    <w:rPr>
+      <w:color w:val="954F72" w:themeColor="followedHyperlink"/>
+      <w:u w:val="single"/>
+    </w:rPr>
+  </w:style>
+  <w:style w:type="character" w:customStyle="1" w:styleId="Heading1Char">
+    <w:name w:val="Heading 1 Char"/>
+    <w:basedOn w:val="DefaultParagraphFont"/>
+    <w:link w:val="Heading1"/>
+    <w:uiPriority w:val="9"/>
+    <w:rsid w:val="00D600C9"/>
+    <w:rPr>
+      <w:rFonts w:asciiTheme="majorHAnsi" w:eastAsiaTheme="majorEastAsia" w:hAnsiTheme="majorHAnsi" w:cstheme="majorBidi"/>
+      <w:color w:val="2F5496" w:themeColor="accent1" w:themeShade="BF"/>
+      <w:sz w:val="32"/>
+      <w:szCs w:val="32"/>
+    </w:rPr>
+  </w:style>
+  <w:style w:type="paragraph" w:styleId="ListParagraph">
+    <w:name w:val="List Paragraph"/>
+    <w:basedOn w:val="Normal"/>
+    <w:uiPriority w:val="34"/>
+    <w:qFormat/>
+    <w:rsid w:val="00D600C9"/>
+    <w:pPr>
+      <w:ind w:left="720"/>
+      <w:contextualSpacing/>
+    </w:pPr>
+  </w:style>
+  <w:style w:type="paragraph" w:styleId="TOCHeading">
+    <w:name w:val="TOC Heading"/>
+    <w:basedOn w:val="Heading1"/>
+    <w:next w:val="Normal"/>
+    <w:uiPriority w:val="39"/>
+    <w:unhideWhenUsed/>
+    <w:qFormat/>
+    <w:rsid w:val="00DB231B"/>
+    <w:pPr>
+      <w:outlineLvl w:val="9"/>
+    </w:pPr>
+  </w:style>
+  <w:style w:type="paragraph" w:styleId="TOC1">
+    <w:name w:val="toc 1"/>
+    <w:basedOn w:val="Normal"/>
+    <w:next w:val="Normal"/>
+    <w:autoRedefine/>
+    <w:uiPriority w:val="39"/>
+    <w:unhideWhenUsed/>
+    <w:rsid w:val="00DB231B"/>
+    <w:pPr>
+      <w:spacing w:after="100"/>
+    </w:pPr>
+  </w:style>
+  <w:style w:type="character" w:customStyle="1" w:styleId="Heading2Char">
+    <w:name w:val="Heading 2 Char"/>
+    <w:basedOn w:val="DefaultParagraphFont"/>
+    <w:link w:val="Heading2"/>
+    <w:uiPriority w:val="9"/>
+    <w:rsid w:val="000A2848"/>
+    <w:rPr>
+      <w:rFonts w:asciiTheme="majorHAnsi" w:eastAsiaTheme="majorEastAsia" w:hAnsiTheme="majorHAnsi" w:cstheme="majorBidi"/>
+      <w:color w:val="2F5496" w:themeColor="accent1" w:themeShade="BF"/>
+      <w:sz w:val="26"/>
+      <w:szCs w:val="26"/>
+    </w:rPr>
+  </w:style>
+  <w:style w:type="paragraph" w:styleId="TOC2">
+    <w:name w:val="toc 2"/>
+    <w:basedOn w:val="Normal"/>
+    <w:next w:val="Normal"/>
+    <w:autoRedefine/>
+    <w:uiPriority w:val="39"/>
+    <w:unhideWhenUsed/>
+    <w:rsid w:val="00734C89"/>
+    <w:pPr>
+      <w:spacing w:after="100"/>
+      <w:ind w:left="220"/>
+    </w:pPr>
+  </w:style>
 </w:styles>
 </file>
 
@@ -1332,12 +3941,12 @@
 
 <file path=word/glossary/fontTable.xml><?xml version="1.0" encoding="utf-8"?>
 <w:fonts xmlns:mc="http://schemas.openxmlformats.org/markup-compatibility/2006" xmlns:r="http://schemas.openxmlformats.org/officeDocument/2006/relationships" xmlns:w="http://schemas.openxmlformats.org/wordprocessingml/2006/main" xmlns:w14="http://schemas.microsoft.com/office/word/2010/wordml" xmlns:w15="http://schemas.microsoft.com/office/word/2012/wordml" xmlns:w16cex="http://schemas.microsoft.com/office/word/2018/wordml/cex" xmlns:w16cid="http://schemas.microsoft.com/office/word/2016/wordml/cid" xmlns:w16="http://schemas.microsoft.com/office/word/2018/wordml" xmlns:w16sdtdh="http://schemas.microsoft.com/office/word/2020/wordml/sdtdatahash" xmlns:w16se="http://schemas.microsoft.com/office/word/2015/wordml/symex" mc:Ignorable="w14 w15 w16se w16cid w16 w16cex w16sdtdh">
-  <w:font w:name="Calibri">
-    <w:panose1 w:val="020F0502020204030204"/>
-    <w:charset w:val="00"/>
-    <w:family w:val="swiss"/>
+  <w:font w:name="Symbol">
+    <w:panose1 w:val="05050102010706020507"/>
+    <w:charset w:val="02"/>
+    <w:family w:val="roman"/>
     <w:pitch w:val="variable"/>
-    <w:sig w:usb0="E4002EFF" w:usb1="C000247B" w:usb2="00000009" w:usb3="00000000" w:csb0="000001FF" w:csb1="00000000"/>
+    <w:sig w:usb0="00000000" w:usb1="10000000" w:usb2="00000000" w:usb3="00000000" w:csb0="80000000" w:csb1="00000000"/>
   </w:font>
   <w:font w:name="Times New Roman">
     <w:panose1 w:val="02020603050405020304"/>
@@ -1345,6 +3954,27 @@
     <w:family w:val="roman"/>
     <w:pitch w:val="variable"/>
     <w:sig w:usb0="E0002EFF" w:usb1="C000785B" w:usb2="00000009" w:usb3="00000000" w:csb0="000001FF" w:csb1="00000000"/>
+  </w:font>
+  <w:font w:name="Courier New">
+    <w:panose1 w:val="02070309020205020404"/>
+    <w:charset w:val="00"/>
+    <w:family w:val="modern"/>
+    <w:pitch w:val="fixed"/>
+    <w:sig w:usb0="E0002EFF" w:usb1="C0007843" w:usb2="00000009" w:usb3="00000000" w:csb0="000001FF" w:csb1="00000000"/>
+  </w:font>
+  <w:font w:name="Wingdings">
+    <w:panose1 w:val="05000000000000000000"/>
+    <w:charset w:val="02"/>
+    <w:family w:val="auto"/>
+    <w:pitch w:val="variable"/>
+    <w:sig w:usb0="00000000" w:usb1="10000000" w:usb2="00000000" w:usb3="00000000" w:csb0="80000000" w:csb1="00000000"/>
+  </w:font>
+  <w:font w:name="Calibri">
+    <w:panose1 w:val="020F0502020204030204"/>
+    <w:charset w:val="00"/>
+    <w:family w:val="swiss"/>
+    <w:pitch w:val="variable"/>
+    <w:sig w:usb0="E4002EFF" w:usb1="C000247B" w:usb2="00000009" w:usb3="00000000" w:csb0="000001FF" w:csb1="00000000"/>
   </w:font>
   <w:font w:name="Calibri Light">
     <w:panose1 w:val="020F0302020204030204"/>
@@ -1374,8 +4004,13 @@
     <w:rsidRoot w:val="001908D2"/>
     <w:rsid w:val="001908D2"/>
     <w:rsid w:val="003F2ABE"/>
+    <w:rsid w:val="004E1430"/>
     <w:rsid w:val="006700A4"/>
+    <w:rsid w:val="00A06488"/>
+    <w:rsid w:val="00C05F1E"/>
+    <w:rsid w:val="00CC3472"/>
     <w:rsid w:val="00E21C95"/>
+    <w:rsid w:val="00F810EB"/>
   </w:rsids>
   <m:mathPr>
     <m:mathFont m:val="Cambria Math"/>
@@ -2141,11 +4776,15 @@
 <CoverPageProperties xmlns="http://schemas.microsoft.com/office/2006/coverPageProps">
   <PublishDate>2021-09-23T00:00:00</PublishDate>
   <Abstract/>
-  <CompanyAddress>Chahed Rajoub if19b166</CompanyAddress>
+  <CompanyAddress>Chahed Rajoub (if19b166)</CompanyAddress>
   <CompanyPhone/>
   <CompanyFax/>
   <CompanyEmail/>
 </CoverPageProperties>
+</file>
+
+<file path=customXml/item2.xml><?xml version="1.0" encoding="utf-8"?>
+<b:Sources xmlns:b="http://schemas.openxmlformats.org/officeDocument/2006/bibliography" xmlns="http://schemas.openxmlformats.org/officeDocument/2006/bibliography" SelectedStyle="\APASixthEditionOfficeOnline.xsl" StyleName="APA" Version="6"/>
 </file>
 
 <file path=customXml/itemProps1.xml><?xml version="1.0" encoding="utf-8"?>
@@ -2154,4 +4793,12 @@
     <ds:schemaRef ds:uri="http://schemas.microsoft.com/office/2006/coverPageProps"/>
   </ds:schemaRefs>
 </ds:datastoreItem>
+</file>
+
+<file path=customXml/itemProps2.xml><?xml version="1.0" encoding="utf-8"?>
+<ds:datastoreItem xmlns:ds="http://schemas.openxmlformats.org/officeDocument/2006/customXml" ds:itemID="{449096D5-0E91-4A68-99EB-3DDD3AD6F48E}">
+  <ds:schemaRefs>
+    <ds:schemaRef ds:uri="http://schemas.openxmlformats.org/officeDocument/2006/bibliography"/>
+  </ds:schemaRefs>
+</ds:datastoreItem>
 </file>
</xml_diff>